<commit_message>
add 1st paragraph again
</commit_message>
<xml_diff>
--- a/Lab4/The Emperor's New Clothes by Hans Christian Andersen.docx
+++ b/Lab4/The Emperor's New Clothes by Hans Christian Andersen.docx
@@ -26,10 +26,29 @@
     </w:p>
     <w:p>
       <w:pPr>
-        <w:jc w:val="center"/>
-        <w:rPr>
-          <w:rFonts w:ascii="NanumSquare Bold" w:eastAsia="NanumSquare Bold" w:hAnsi="NanumSquare Bold"/>
-          <w:szCs w:val="21"/>
+        <w:spacing w:line="400" w:lineRule="exact"/>
+        <w:rPr>
+          <w:rFonts w:ascii="TH Sarabun New" w:hAnsi="TH Sarabun New" w:cs="TH Sarabun New"/>
+          <w:sz w:val="30"/>
+          <w:szCs w:val="30"/>
+        </w:rPr>
+      </w:pPr>
+      <w:r>
+        <w:rPr>
+          <w:rFonts w:ascii="TH Sarabun New" w:hAnsi="TH Sarabun New" w:cs="TH Sarabun New"/>
+          <w:sz w:val="30"/>
+          <w:szCs w:val="30"/>
+        </w:rPr>
+        <w:t xml:space="preserve">Many years ago, there was an Emperor, who was so excessively fond of new clothes, that he spent all his money in dress. He did not trouble himself in the least about his soldiers; nor did he care to go either to the theatre or the chase, except for the opportunities then afforded him for displaying his new clothes. He had a different suit for each hour of the day; and as of any other king or emperor, one is accustomed to say, "he is sitting in council," it was always said of him, "The Emperor is sitting in his wardrobe." </w:t>
+      </w:r>
+    </w:p>
+    <w:p>
+      <w:pPr>
+        <w:spacing w:line="400" w:lineRule="exact"/>
+        <w:rPr>
+          <w:rFonts w:ascii="TH Sarabun New" w:hAnsi="TH Sarabun New" w:cs="TH Sarabun New"/>
+          <w:sz w:val="30"/>
+          <w:szCs w:val="30"/>
         </w:rPr>
       </w:pPr>
     </w:p>
@@ -48,145 +67,7 @@
           <w:sz w:val="30"/>
           <w:szCs w:val="30"/>
         </w:rPr>
-        <w:t xml:space="preserve">"I should like to know how the weavers are getting on with my cloth," said the </w:t>
-      </w:r>
-      <w:proofErr w:type="gramStart"/>
-      <w:r>
-        <w:rPr>
-          <w:rFonts w:ascii="TH Sarabun New" w:hAnsi="TH Sarabun New" w:cs="TH Sarabun New"/>
-          <w:sz w:val="30"/>
-          <w:szCs w:val="30"/>
-        </w:rPr>
-        <w:t>Emperor</w:t>
-      </w:r>
-      <w:proofErr w:type="gramEnd"/>
-      <w:r>
-        <w:rPr>
-          <w:rFonts w:ascii="TH Sarabun New" w:hAnsi="TH Sarabun New" w:cs="TH Sarabun New"/>
-          <w:sz w:val="30"/>
-          <w:szCs w:val="30"/>
-        </w:rPr>
-        <w:t xml:space="preserve"> </w:t>
-      </w:r>
-      <w:r>
-        <w:rPr>
-          <w:rFonts w:ascii="TH Sarabun New" w:hAnsi="TH Sarabun New" w:cs="TH Sarabun New"/>
-          <w:sz w:val="30"/>
-          <w:szCs w:val="30"/>
-        </w:rPr>
-        <w:t>o</w:t>
-      </w:r>
-      <w:r>
-        <w:rPr>
-          <w:rFonts w:ascii="TH Sarabun New" w:hAnsi="TH Sarabun New" w:cs="TH Sarabun New"/>
-          <w:sz w:val="30"/>
-          <w:szCs w:val="30"/>
-        </w:rPr>
-        <w:t xml:space="preserve"> </w:t>
-      </w:r>
-      <w:r>
-        <w:rPr>
-          <w:rFonts w:ascii="TH Sarabun New" w:hAnsi="TH Sarabun New" w:cs="TH Sarabun New"/>
-          <w:sz w:val="30"/>
-          <w:szCs w:val="30"/>
-        </w:rPr>
-        <w:t>himself, after some little time had elapsed; he was, however, rather embarrassed, when he</w:t>
-      </w:r>
-      <w:r>
-        <w:rPr>
-          <w:rFonts w:ascii="TH Sarabun New" w:hAnsi="TH Sarabun New" w:cs="TH Sarabun New"/>
-          <w:sz w:val="30"/>
-          <w:szCs w:val="30"/>
-        </w:rPr>
-        <w:t xml:space="preserve"> </w:t>
-      </w:r>
-      <w:r>
-        <w:rPr>
-          <w:rFonts w:ascii="TH Sarabun New" w:hAnsi="TH Sarabun New" w:cs="TH Sarabun New"/>
-          <w:sz w:val="30"/>
-          <w:szCs w:val="30"/>
-        </w:rPr>
-        <w:t>remembered that a simpleton, or one unfit for his office, would be unable to see the</w:t>
-      </w:r>
-      <w:r>
-        <w:rPr>
-          <w:rFonts w:ascii="TH Sarabun New" w:hAnsi="TH Sarabun New" w:cs="TH Sarabun New"/>
-          <w:sz w:val="30"/>
-          <w:szCs w:val="30"/>
-        </w:rPr>
-        <w:t xml:space="preserve"> </w:t>
-      </w:r>
-      <w:r>
-        <w:rPr>
-          <w:rFonts w:ascii="TH Sarabun New" w:hAnsi="TH Sarabun New" w:cs="TH Sarabun New"/>
-          <w:sz w:val="30"/>
-          <w:szCs w:val="30"/>
-        </w:rPr>
-        <w:t>manufacture. To be sure, he thought he had nothing to risk in his own person; but yet, he</w:t>
-      </w:r>
-      <w:r>
-        <w:rPr>
-          <w:rFonts w:ascii="TH Sarabun New" w:hAnsi="TH Sarabun New" w:cs="TH Sarabun New"/>
-          <w:sz w:val="30"/>
-          <w:szCs w:val="30"/>
-        </w:rPr>
-        <w:t xml:space="preserve"> </w:t>
-      </w:r>
-      <w:r>
-        <w:rPr>
-          <w:rFonts w:ascii="TH Sarabun New" w:hAnsi="TH Sarabun New" w:cs="TH Sarabun New"/>
-          <w:sz w:val="30"/>
-          <w:szCs w:val="30"/>
-        </w:rPr>
-        <w:t>would prefer sending somebody else, to bring him intelligence about the weavers, and their</w:t>
-      </w:r>
-      <w:r>
-        <w:rPr>
-          <w:rFonts w:ascii="TH Sarabun New" w:hAnsi="TH Sarabun New" w:cs="TH Sarabun New"/>
-          <w:sz w:val="30"/>
-          <w:szCs w:val="30"/>
-        </w:rPr>
-        <w:t xml:space="preserve"> </w:t>
-      </w:r>
-      <w:r>
-        <w:rPr>
-          <w:rFonts w:ascii="TH Sarabun New" w:hAnsi="TH Sarabun New" w:cs="TH Sarabun New"/>
-          <w:sz w:val="30"/>
-          <w:szCs w:val="30"/>
-        </w:rPr>
-        <w:t>work, before he troubled himself in the affair. All the people throughout the city had heard of</w:t>
-      </w:r>
-      <w:r>
-        <w:rPr>
-          <w:rFonts w:ascii="TH Sarabun New" w:hAnsi="TH Sarabun New" w:cs="TH Sarabun New"/>
-          <w:sz w:val="30"/>
-          <w:szCs w:val="30"/>
-        </w:rPr>
-        <w:t xml:space="preserve"> </w:t>
-      </w:r>
-      <w:r>
-        <w:rPr>
-          <w:rFonts w:ascii="TH Sarabun New" w:hAnsi="TH Sarabun New" w:cs="TH Sarabun New"/>
-          <w:sz w:val="30"/>
-          <w:szCs w:val="30"/>
-        </w:rPr>
-        <w:t>the wonderful property the cloth was to possess; and all were anxious to learn how wise, or</w:t>
-      </w:r>
-      <w:r>
-        <w:rPr>
-          <w:rFonts w:ascii="TH Sarabun New" w:hAnsi="TH Sarabun New" w:cs="TH Sarabun New"/>
-          <w:sz w:val="30"/>
-          <w:szCs w:val="30"/>
-        </w:rPr>
-        <w:t xml:space="preserve"> </w:t>
-      </w:r>
-      <w:r>
-        <w:rPr>
-          <w:rFonts w:ascii="TH Sarabun New" w:hAnsi="TH Sarabun New" w:cs="TH Sarabun New"/>
-          <w:sz w:val="30"/>
-          <w:szCs w:val="30"/>
-        </w:rPr>
-        <w:t>how ignorant, their neighbors might prove to be.</w:t>
+        <w:t>Time passed merrily in the large town which was his capital; strangers arrived every day at the court. One day, two rogues, calling themselves weavers, made their appearance. They gave out that they knew how to weave stuffs of the most beautiful colors and elaborate patterns, the clothes manufactured from which should have the wonderful property of remaining invisible to everyone who was unfit for the office he held, or who was extraordinarily simple in character.</w:t>
       </w:r>
     </w:p>
     <w:p>
@@ -214,6 +95,52 @@
           <w:sz w:val="30"/>
           <w:szCs w:val="30"/>
         </w:rPr>
+        <w:t xml:space="preserve">"I should like to know how the weavers are getting on with my cloth," said the </w:t>
+      </w:r>
+      <w:proofErr w:type="gramStart"/>
+      <w:r>
+        <w:rPr>
+          <w:rFonts w:ascii="TH Sarabun New" w:hAnsi="TH Sarabun New" w:cs="TH Sarabun New"/>
+          <w:sz w:val="30"/>
+          <w:szCs w:val="30"/>
+        </w:rPr>
+        <w:t>Emperor</w:t>
+      </w:r>
+      <w:proofErr w:type="gramEnd"/>
+      <w:r>
+        <w:rPr>
+          <w:rFonts w:ascii="TH Sarabun New" w:hAnsi="TH Sarabun New" w:cs="TH Sarabun New"/>
+          <w:sz w:val="30"/>
+          <w:szCs w:val="30"/>
+        </w:rPr>
+        <w:t xml:space="preserve"> o himself, after some little time had elapsed; he was, however, rather embarrassed, when he remembered that a simpleton, or one unfit for his office, would be unable to see the manufacture. To be sure, he thought he had nothing to risk in his own person; but yet, he would prefer sending somebody else, to bring him intelligence about the weavers, and their work, before he troubled himself in the affair. All the people throughout the city had heard of the wonderful property the cloth was to possess; and all were anxious to learn how wise, or how ignorant, their neighbors might prove to be.</w:t>
+      </w:r>
+    </w:p>
+    <w:p>
+      <w:pPr>
+        <w:spacing w:line="400" w:lineRule="exact"/>
+        <w:rPr>
+          <w:rFonts w:ascii="TH Sarabun New" w:hAnsi="TH Sarabun New" w:cs="TH Sarabun New"/>
+          <w:sz w:val="30"/>
+          <w:szCs w:val="30"/>
+        </w:rPr>
+      </w:pPr>
+    </w:p>
+    <w:p>
+      <w:pPr>
+        <w:spacing w:line="400" w:lineRule="exact"/>
+        <w:rPr>
+          <w:rFonts w:ascii="TH Sarabun New" w:hAnsi="TH Sarabun New" w:cs="TH Sarabun New"/>
+          <w:sz w:val="30"/>
+          <w:szCs w:val="30"/>
+        </w:rPr>
+      </w:pPr>
+      <w:r>
+        <w:rPr>
+          <w:rFonts w:ascii="TH Sarabun New" w:hAnsi="TH Sarabun New" w:cs="TH Sarabun New"/>
+          <w:sz w:val="30"/>
+          <w:szCs w:val="30"/>
+        </w:rPr>
         <w:t xml:space="preserve">"I will send my faithful old minister to the weavers," said the </w:t>
       </w:r>
       <w:proofErr w:type="gramStart"/>
@@ -232,7 +159,7 @@
           <w:sz w:val="30"/>
           <w:szCs w:val="30"/>
         </w:rPr>
-        <w:t xml:space="preserve"> at last, after some</w:t>
+        <w:t xml:space="preserve"> at last, after some deliberation, "he will be best able to see how the cloth looks; for he is a man of sense, and no one can be more suitable for his office than he is."</w:t>
       </w:r>
       <w:r>
         <w:rPr>
@@ -240,32 +167,18 @@
           <w:sz w:val="30"/>
           <w:szCs w:val="30"/>
         </w:rPr>
-        <w:t xml:space="preserve"> d</w:t>
-      </w:r>
-      <w:r>
-        <w:rPr>
-          <w:rFonts w:ascii="TH Sarabun New" w:hAnsi="TH Sarabun New" w:cs="TH Sarabun New"/>
-          <w:sz w:val="30"/>
-          <w:szCs w:val="30"/>
-        </w:rPr>
-        <w:t>eliberation, "he will be best able to see how the cloth looks; for he is a man of sense, and no</w:t>
-      </w:r>
-      <w:r>
-        <w:rPr>
-          <w:rFonts w:ascii="TH Sarabun New" w:hAnsi="TH Sarabun New" w:cs="TH Sarabun New"/>
-          <w:sz w:val="30"/>
-          <w:szCs w:val="30"/>
-        </w:rPr>
         <w:t xml:space="preserve"> </w:t>
       </w:r>
-      <w:r>
-        <w:rPr>
-          <w:rFonts w:ascii="TH Sarabun New" w:hAnsi="TH Sarabun New" w:cs="TH Sarabun New"/>
-          <w:sz w:val="30"/>
-          <w:szCs w:val="30"/>
-        </w:rPr>
-        <w:t>one can be more suitable for his office than he is."</w:t>
-      </w:r>
+    </w:p>
+    <w:p>
+      <w:pPr>
+        <w:spacing w:line="400" w:lineRule="exact"/>
+        <w:rPr>
+          <w:rFonts w:ascii="TH Sarabun New" w:hAnsi="TH Sarabun New" w:cs="TH Sarabun New"/>
+          <w:sz w:val="30"/>
+          <w:szCs w:val="30"/>
+        </w:rPr>
+      </w:pPr>
     </w:p>
     <w:sectPr>
       <w:pgSz w:w="11906" w:h="16838"/>
@@ -680,7 +593,6 @@
   <w:style w:type="character" w:default="1" w:styleId="DefaultParagraphFont">
     <w:name w:val="Default Paragraph Font"/>
     <w:uiPriority w:val="1"/>
-    <w:semiHidden/>
     <w:unhideWhenUsed/>
   </w:style>
   <w:style w:type="table" w:default="1" w:styleId="TableNormal">
@@ -703,6 +615,16 @@
     <w:uiPriority w:val="99"/>
     <w:semiHidden/>
     <w:unhideWhenUsed/>
+  </w:style>
+  <w:style w:type="paragraph" w:styleId="NoSpacing">
+    <w:name w:val="No Spacing"/>
+    <w:uiPriority w:val="1"/>
+    <w:qFormat/>
+    <w:rsid w:val="00E976F6"/>
+    <w:pPr>
+      <w:widowControl w:val="0"/>
+      <w:jc w:val="both"/>
+    </w:pPr>
   </w:style>
 </w:styles>
 </file>

</xml_diff>

<commit_message>
Edit word name the emperor's file
</commit_message>
<xml_diff>
--- a/Lab4/The Emperor's New Clothes by Hans Christian Andersen.docx
+++ b/Lab4/The Emperor's New Clothes by Hans Christian Andersen.docx
@@ -91,7 +91,23 @@
           <w:rFonts w:ascii="TH Sarabun New" w:hAnsi="TH Sarabun New" w:cs="TH Sarabun New"/>
           <w:sz w:val="28"/>
         </w:rPr>
-        <w:t>other king or emperor, one is accustomed to say, "he is sitting in council," it was always said of</w:t>
+        <w:t>other king or emperor, one is accustomed to say, "</w:t>
+      </w:r>
+      <w:proofErr w:type="gramStart"/>
+      <w:r>
+        <w:rPr>
+          <w:rFonts w:ascii="TH Sarabun New" w:hAnsi="TH Sarabun New" w:cs="TH Sarabun New"/>
+          <w:sz w:val="28"/>
+        </w:rPr>
+        <w:t>he</w:t>
+      </w:r>
+      <w:proofErr w:type="gramEnd"/>
+      <w:r>
+        <w:rPr>
+          <w:rFonts w:ascii="TH Sarabun New" w:hAnsi="TH Sarabun New" w:cs="TH Sarabun New"/>
+          <w:sz w:val="28"/>
+        </w:rPr>
+        <w:t xml:space="preserve"> is sitting in council," it was always said of</w:t>
       </w:r>
       <w:r>
         <w:rPr>
@@ -202,7 +218,39 @@
           <w:rFonts w:ascii="TH Sarabun New" w:hAnsi="TH Sarabun New" w:cs="TH Sarabun New"/>
           <w:sz w:val="28"/>
         </w:rPr>
-        <w:t xml:space="preserve">--------------------------------------------------------------------------------------------------------------- "These must, indeed, be splendid clothes!" thought the Emperor. "Had I such a suit, I might at  once find out what men in my realms are unfit for their office, and also be able to distinguish  the wise from the foolish! This stuff must be woven for me immediately." And he caused large  sums of money to be given to both the weavers in order that they might begin their work  directly. </w:t>
+        <w:t xml:space="preserve">--------------------------------------------------------------------------------------------------------------- "These must, indeed, be splendid clothes!" thought the Emperor. "Had I such a suit, I might </w:t>
+      </w:r>
+      <w:proofErr w:type="gramStart"/>
+      <w:r>
+        <w:rPr>
+          <w:rFonts w:ascii="TH Sarabun New" w:hAnsi="TH Sarabun New" w:cs="TH Sarabun New"/>
+          <w:sz w:val="28"/>
+        </w:rPr>
+        <w:t>at  once</w:t>
+      </w:r>
+      <w:proofErr w:type="gramEnd"/>
+      <w:r>
+        <w:rPr>
+          <w:rFonts w:ascii="TH Sarabun New" w:hAnsi="TH Sarabun New" w:cs="TH Sarabun New"/>
+          <w:sz w:val="28"/>
+        </w:rPr>
+        <w:t xml:space="preserve"> find out what men in my realms are unfit for their office, and also be able to distinguish  the wise from the foolish! This stuff must be woven for me immediately." And he caused </w:t>
+      </w:r>
+      <w:proofErr w:type="gramStart"/>
+      <w:r>
+        <w:rPr>
+          <w:rFonts w:ascii="TH Sarabun New" w:hAnsi="TH Sarabun New" w:cs="TH Sarabun New"/>
+          <w:sz w:val="28"/>
+        </w:rPr>
+        <w:t>large  sums</w:t>
+      </w:r>
+      <w:proofErr w:type="gramEnd"/>
+      <w:r>
+        <w:rPr>
+          <w:rFonts w:ascii="TH Sarabun New" w:hAnsi="TH Sarabun New" w:cs="TH Sarabun New"/>
+          <w:sz w:val="28"/>
+        </w:rPr>
+        <w:t xml:space="preserve"> of money to be given to both the weavers in order that they might begin their work  directly. </w:t>
       </w:r>
     </w:p>
     <w:p>
@@ -218,20 +266,137 @@
           <w:rFonts w:ascii="TH Sarabun New" w:hAnsi="TH Sarabun New" w:cs="TH Sarabun New"/>
           <w:sz w:val="28"/>
         </w:rPr>
-        <w:t xml:space="preserve">So the two pretended weavers set up two looms, and affected to work very busily, though in  reality they did nothing at all. They asked for the most delicate silk and the purest gold thread;  put both into their own knapsacks; and then continued their pretended work at the empty  looms until late at night. </w:t>
+        <w:t xml:space="preserve">So the two pretended weavers set up two looms, and affected to work very busily, though </w:t>
+      </w:r>
+      <w:proofErr w:type="gramStart"/>
+      <w:r>
+        <w:rPr>
+          <w:rFonts w:ascii="TH Sarabun New" w:hAnsi="TH Sarabun New" w:cs="TH Sarabun New"/>
+          <w:sz w:val="28"/>
+        </w:rPr>
+        <w:t>in  reality</w:t>
+      </w:r>
+      <w:proofErr w:type="gramEnd"/>
+      <w:r>
+        <w:rPr>
+          <w:rFonts w:ascii="TH Sarabun New" w:hAnsi="TH Sarabun New" w:cs="TH Sarabun New"/>
+          <w:sz w:val="28"/>
+        </w:rPr>
+        <w:t xml:space="preserve"> they did nothing at all. They asked for the most delicate silk and the purest gold thread</w:t>
+      </w:r>
+      <w:proofErr w:type="gramStart"/>
+      <w:r>
+        <w:rPr>
+          <w:rFonts w:ascii="TH Sarabun New" w:hAnsi="TH Sarabun New" w:cs="TH Sarabun New"/>
+          <w:sz w:val="28"/>
+        </w:rPr>
+        <w:t>;  put</w:t>
+      </w:r>
+      <w:proofErr w:type="gramEnd"/>
+      <w:r>
+        <w:rPr>
+          <w:rFonts w:ascii="TH Sarabun New" w:hAnsi="TH Sarabun New" w:cs="TH Sarabun New"/>
+          <w:sz w:val="28"/>
+        </w:rPr>
+        <w:t xml:space="preserve"> both into their own knapsacks; and then continued their pretended work at the empty  looms until late at night. </w:t>
       </w:r>
     </w:p>
     <w:p>
       <w:pPr>
         <w:spacing w:line="240" w:lineRule="auto"/>
         <w:rPr>
-          <w:rFonts w:ascii="TH Sarabun New" w:hAnsi="TH Sarabun New" w:cs="TH Sarabun New" w:hint="cs"/>
-          <w:sz w:val="28"/>
-          <w:cs/>
+          <w:rFonts w:ascii="TH Sarabun New" w:hAnsi="TH Sarabun New" w:cs="TH Sarabun New"/>
+          <w:sz w:val="28"/>
         </w:rPr>
       </w:pPr>
+      <w:r>
+        <w:rPr>
+          <w:rFonts w:ascii="TH Sarabun New" w:hAnsi="TH Sarabun New" w:cs="TH Sarabun New"/>
+          <w:sz w:val="28"/>
+        </w:rPr>
+        <w:t>-----------------------------------------------------------------------------------------------</w:t>
+      </w:r>
+      <w:r>
+        <w:rPr>
+          <w:rFonts w:ascii="TH Sarabun New" w:hAnsi="TH Sarabun New" w:cs="TH Sarabun New"/>
+          <w:sz w:val="28"/>
+        </w:rPr>
+        <w:t>---------------</w:t>
+      </w:r>
       <w:bookmarkStart w:id="0" w:name="_GoBack"/>
       <w:bookmarkEnd w:id="0"/>
+      <w:r>
+        <w:rPr>
+          <w:rFonts w:ascii="TH Sarabun New" w:hAnsi="TH Sarabun New" w:cs="TH Sarabun New"/>
+          <w:sz w:val="28"/>
+        </w:rPr>
+        <w:t xml:space="preserve"> "I should like to know how the weavers are getting on with my cloth," said the Emperor to  himself, after some little time had elapsed; he was, however, rather embarrassed, when he  remembered that a simpleton, or one unfit for his office, would be unable to see the  manufacture. To be sure, he thought he had nothing to risk in his own person; but yet, </w:t>
+      </w:r>
+      <w:proofErr w:type="gramStart"/>
+      <w:r>
+        <w:rPr>
+          <w:rFonts w:ascii="TH Sarabun New" w:hAnsi="TH Sarabun New" w:cs="TH Sarabun New"/>
+          <w:sz w:val="28"/>
+        </w:rPr>
+        <w:t>he  would</w:t>
+      </w:r>
+      <w:proofErr w:type="gramEnd"/>
+      <w:r>
+        <w:rPr>
+          <w:rFonts w:ascii="TH Sarabun New" w:hAnsi="TH Sarabun New" w:cs="TH Sarabun New"/>
+          <w:sz w:val="28"/>
+        </w:rPr>
+        <w:t xml:space="preserve"> prefer sending somebody else, to bring him intelligence about the weavers, and their  work, before he troubled himself in the affair. All the people throughout the city had heard </w:t>
+      </w:r>
+      <w:proofErr w:type="gramStart"/>
+      <w:r>
+        <w:rPr>
+          <w:rFonts w:ascii="TH Sarabun New" w:hAnsi="TH Sarabun New" w:cs="TH Sarabun New"/>
+          <w:sz w:val="28"/>
+        </w:rPr>
+        <w:t>of  the</w:t>
+      </w:r>
+      <w:proofErr w:type="gramEnd"/>
+      <w:r>
+        <w:rPr>
+          <w:rFonts w:ascii="TH Sarabun New" w:hAnsi="TH Sarabun New" w:cs="TH Sarabun New"/>
+          <w:sz w:val="28"/>
+        </w:rPr>
+        <w:t xml:space="preserve"> wonderful property the cloth was to possess; and all were anxious to learn how wise, or  how ignorant, their neighbors might prove to be. </w:t>
+      </w:r>
+    </w:p>
+    <w:p>
+      <w:pPr>
+        <w:spacing w:line="240" w:lineRule="auto"/>
+        <w:rPr>
+          <w:rFonts w:ascii="TH Sarabun New" w:hAnsi="TH Sarabun New" w:cs="TH Sarabun New"/>
+          <w:sz w:val="28"/>
+          <w:cs/>
+        </w:rPr>
+      </w:pPr>
+      <w:r>
+        <w:rPr>
+          <w:rFonts w:ascii="TH Sarabun New" w:hAnsi="TH Sarabun New" w:cs="TH Sarabun New"/>
+          <w:sz w:val="28"/>
+        </w:rPr>
+        <w:t xml:space="preserve">"I will send my faithful old minister to the weavers," said the Emperor at last, after </w:t>
+      </w:r>
+      <w:proofErr w:type="gramStart"/>
+      <w:r>
+        <w:rPr>
+          <w:rFonts w:ascii="TH Sarabun New" w:hAnsi="TH Sarabun New" w:cs="TH Sarabun New"/>
+          <w:sz w:val="28"/>
+        </w:rPr>
+        <w:t>some  deliberation</w:t>
+      </w:r>
+      <w:proofErr w:type="gramEnd"/>
+      <w:r>
+        <w:rPr>
+          <w:rFonts w:ascii="TH Sarabun New" w:hAnsi="TH Sarabun New" w:cs="TH Sarabun New"/>
+          <w:sz w:val="28"/>
+        </w:rPr>
+        <w:t>, "he will be best able to see how the cloth looks; for he is a man of sense, and no  one can be more suitable for his office than he is."</w:t>
+      </w:r>
     </w:p>
     <w:sectPr>
       <w:pgSz w:w="11906" w:h="16838"/>
@@ -916,7 +1081,7 @@
   <a:extraClrSchemeLst/>
   <a:extLst>
     <a:ext uri="{05A4C25C-085E-4340-85A3-A5531E510DB2}">
-      <thm15:themeFamily xmlns:thm15="http://schemas.microsoft.com/office/thememl/2012/main" xmlns="" name="Office Theme" id="{62F939B6-93AF-4DB8-9C6B-D6C7DFDC589F}" vid="{4A3C46E8-61CC-4603-A589-7422A47A8E4A}"/>
+      <thm15:themeFamily xmlns="" xmlns:thm15="http://schemas.microsoft.com/office/thememl/2012/main" name="Office Theme" id="{62F939B6-93AF-4DB8-9C6B-D6C7DFDC589F}" vid="{4A3C46E8-61CC-4603-A589-7422A47A8E4A}"/>
     </a:ext>
   </a:extLst>
 </a:theme>

</xml_diff>

<commit_message>
add massage on Assignment
</commit_message>
<xml_diff>
--- a/Lab4/The Emperor's New Clothes by Hans Christian Andersen.docx
+++ b/Lab4/The Emperor's New Clothes by Hans Christian Andersen.docx
@@ -1,6 +1,6 @@
 
 <file path=word/document.xml><?xml version="1.0" encoding="utf-8"?>
-<w:document xmlns:wpc="http://schemas.microsoft.com/office/word/2010/wordprocessingCanvas" xmlns:cx="http://schemas.microsoft.com/office/drawing/2014/chartex" xmlns:cx1="http://schemas.microsoft.com/office/drawing/2015/9/8/chartex" xmlns:cx2="http://schemas.microsoft.com/office/drawing/2015/10/21/chartex" xmlns:cx3="http://schemas.microsoft.com/office/drawing/2016/5/9/chartex" xmlns:cx4="http://schemas.microsoft.com/office/drawing/2016/5/10/chartex" xmlns:cx5="http://schemas.microsoft.com/office/drawing/2016/5/11/chartex" xmlns:cx6="http://schemas.microsoft.com/office/drawing/2016/5/12/chartex" xmlns:cx7="http://schemas.microsoft.com/office/drawing/2016/5/13/chartex" xmlns:cx8="http://schemas.microsoft.com/office/drawing/2016/5/14/chartex" xmlns:mc="http://schemas.openxmlformats.org/markup-compatibility/2006" xmlns:aink="http://schemas.microsoft.com/office/drawing/2016/ink" xmlns:am3d="http://schemas.microsoft.com/office/drawing/2017/model3d" xmlns:o="urn:schemas-microsoft-com:office:office" xmlns:oel="http://schemas.microsoft.com/office/2019/extlst" xmlns:r="http://schemas.openxmlformats.org/officeDocument/2006/relationships" xmlns:m="http://schemas.openxmlformats.org/officeDocument/2006/math" xmlns:v="urn:schemas-microsoft-com:vml" xmlns:wp14="http://schemas.microsoft.com/office/word/2010/wordprocessingDrawing" xmlns:wp="http://schemas.openxmlformats.org/drawingml/2006/wordprocessingDrawing" xmlns:w10="urn:schemas-microsoft-com:office:word" xmlns:w="http://schemas.openxmlformats.org/wordprocessingml/2006/main" xmlns:w14="http://schemas.microsoft.com/office/word/2010/wordml" xmlns:w15="http://schemas.microsoft.com/office/word/2012/wordml" xmlns:w16cex="http://schemas.microsoft.com/office/word/2018/wordml/cex" xmlns:w16cid="http://schemas.microsoft.com/office/word/2016/wordml/cid" xmlns:w16="http://schemas.microsoft.com/office/word/2018/wordml" xmlns:w16sdtdh="http://schemas.microsoft.com/office/word/2020/wordml/sdtdatahash" xmlns:w16se="http://schemas.microsoft.com/office/word/2015/wordml/symex" xmlns:wpg="http://schemas.microsoft.com/office/word/2010/wordprocessingGroup" xmlns:wpi="http://schemas.microsoft.com/office/word/2010/wordprocessingInk" xmlns:wne="http://schemas.microsoft.com/office/word/2006/wordml" xmlns:wps="http://schemas.microsoft.com/office/word/2010/wordprocessingShape" mc:Ignorable="w14 w15 w16se w16cid w16 w16cex w16sdtdh wp14">
+<w:document xmlns:wpc="http://schemas.microsoft.com/office/word/2010/wordprocessingCanvas" xmlns:mc="http://schemas.openxmlformats.org/markup-compatibility/2006" xmlns:o="urn:schemas-microsoft-com:office:office" xmlns:r="http://schemas.openxmlformats.org/officeDocument/2006/relationships" xmlns:m="http://schemas.openxmlformats.org/officeDocument/2006/math" xmlns:v="urn:schemas-microsoft-com:vml" xmlns:wp14="http://schemas.microsoft.com/office/word/2010/wordprocessingDrawing" xmlns:wp="http://schemas.openxmlformats.org/drawingml/2006/wordprocessingDrawing" xmlns:w10="urn:schemas-microsoft-com:office:word" xmlns:w="http://schemas.openxmlformats.org/wordprocessingml/2006/main" xmlns:w14="http://schemas.microsoft.com/office/word/2010/wordml" xmlns:wpg="http://schemas.microsoft.com/office/word/2010/wordprocessingGroup" xmlns:wpi="http://schemas.microsoft.com/office/word/2010/wordprocessingInk" xmlns:wne="http://schemas.microsoft.com/office/word/2006/wordml" xmlns:wps="http://schemas.microsoft.com/office/word/2010/wordprocessingShape" mc:Ignorable="w14 wp14">
   <w:body>
     <w:p>
       <w:pPr>
@@ -209,23 +209,7 @@
           <w:rFonts w:ascii="TH Sarabun New" w:hAnsi="TH Sarabun New" w:cs="TH Sarabun New"/>
           <w:sz w:val="28"/>
         </w:rPr>
-        <w:t xml:space="preserve">"These must, indeed, be splendid clothes!" thought the </w:t>
-      </w:r>
-      <w:proofErr w:type="gramStart"/>
-      <w:r>
-        <w:rPr>
-          <w:rFonts w:ascii="TH Sarabun New" w:hAnsi="TH Sarabun New" w:cs="TH Sarabun New"/>
-          <w:sz w:val="28"/>
-        </w:rPr>
-        <w:t>Emperor</w:t>
-      </w:r>
-      <w:proofErr w:type="gramEnd"/>
-      <w:r>
-        <w:rPr>
-          <w:rFonts w:ascii="TH Sarabun New" w:hAnsi="TH Sarabun New" w:cs="TH Sarabun New"/>
-          <w:sz w:val="28"/>
-        </w:rPr>
-        <w:t xml:space="preserve">. "Had I such a suit, I might </w:t>
+        <w:t xml:space="preserve">"These must, indeed, be splendid clothes!" thought the Emperor. "Had I such a suit, I might </w:t>
       </w:r>
       <w:proofErr w:type="gramStart"/>
       <w:r>
@@ -293,15 +277,15 @@
           <w:rFonts w:ascii="TH Sarabun New" w:hAnsi="TH Sarabun New" w:cs="TH Sarabun New"/>
           <w:sz w:val="28"/>
         </w:rPr>
-        <w:t xml:space="preserve"> they did nothing at all. They asked for the most delicate silk and the purest gold </w:t>
-      </w:r>
-      <w:proofErr w:type="gramStart"/>
-      <w:r>
-        <w:rPr>
-          <w:rFonts w:ascii="TH Sarabun New" w:hAnsi="TH Sarabun New" w:cs="TH Sarabun New"/>
-          <w:sz w:val="28"/>
-        </w:rPr>
-        <w:t>thread;  put</w:t>
+        <w:t xml:space="preserve"> they did nothing at all. They asked for the most delicate silk and the purest gold thread</w:t>
+      </w:r>
+      <w:proofErr w:type="gramStart"/>
+      <w:r>
+        <w:rPr>
+          <w:rFonts w:ascii="TH Sarabun New" w:hAnsi="TH Sarabun New" w:cs="TH Sarabun New"/>
+          <w:sz w:val="28"/>
+        </w:rPr>
+        <w:t>;  put</w:t>
       </w:r>
       <w:proofErr w:type="gramEnd"/>
       <w:r>
@@ -326,23 +310,7 @@
           <w:rFonts w:ascii="TH Sarabun New" w:hAnsi="TH Sarabun New" w:cs="TH Sarabun New"/>
           <w:sz w:val="28"/>
         </w:rPr>
-        <w:t xml:space="preserve">"I should like to know how the weavers are getting on with my cloth," said the Emperor </w:t>
-      </w:r>
-      <w:proofErr w:type="gramStart"/>
-      <w:r>
-        <w:rPr>
-          <w:rFonts w:ascii="TH Sarabun New" w:hAnsi="TH Sarabun New" w:cs="TH Sarabun New"/>
-          <w:sz w:val="28"/>
-        </w:rPr>
-        <w:t>to  himself</w:t>
-      </w:r>
-      <w:proofErr w:type="gramEnd"/>
-      <w:r>
-        <w:rPr>
-          <w:rFonts w:ascii="TH Sarabun New" w:hAnsi="TH Sarabun New" w:cs="TH Sarabun New"/>
-          <w:sz w:val="28"/>
-        </w:rPr>
-        <w:t xml:space="preserve">, after some little time had elapsed; he was, however, rather embarrassed, when he  remembered that a simpleton, or one unfit for his office, would be unable to see the  manufacture. To be sure, he thought he had nothing to risk in his own person; but yet, </w:t>
+        <w:t xml:space="preserve">"I should like to know how the weavers are getting on with my cloth," said the Emperor to  himself, after some little time had elapsed; he was, however, rather embarrassed, when he  remembered that a simpleton, or one unfit for his office, would be unable to see the  manufacture. To be sure, he thought he had nothing to risk in his own person; but yet, </w:t>
       </w:r>
       <w:proofErr w:type="gramStart"/>
       <w:r>
@@ -415,7 +383,7 @@
     </w:p>
     <w:p>
       <w:pPr>
-        <w:pStyle w:val="NormalWeb"/>
+        <w:pStyle w:val="a3"/>
         <w:spacing w:before="11" w:beforeAutospacing="0" w:after="0" w:afterAutospacing="0"/>
         <w:ind w:left="6"/>
         <w:jc w:val="thaiDistribute"/>
@@ -432,7 +400,7 @@
           <w:sz w:val="28"/>
           <w:szCs w:val="28"/>
         </w:rPr>
-        <w:t xml:space="preserve">So the faithful old minister went into the hall, where the knaves were working with all </w:t>
+        <w:t>So the faithful old minister went into the hall, where the knaves were working with all their</w:t>
       </w:r>
       <w:proofErr w:type="gramStart"/>
       <w:r>
@@ -442,7 +410,7 @@
           <w:sz w:val="28"/>
           <w:szCs w:val="28"/>
         </w:rPr>
-        <w:t>their  might</w:t>
+        <w:t>  might</w:t>
       </w:r>
       <w:proofErr w:type="gramEnd"/>
       <w:r>
@@ -452,7 +420,7 @@
           <w:sz w:val="28"/>
           <w:szCs w:val="28"/>
         </w:rPr>
-        <w:t xml:space="preserve">, at their empty looms. "What can be the meaning of this?" thought the old man, </w:t>
+        <w:t>, at their empty looms. "What can be the meaning of this?" thought the old man, opening</w:t>
       </w:r>
       <w:proofErr w:type="gramStart"/>
       <w:r>
@@ -462,7 +430,7 @@
           <w:sz w:val="28"/>
           <w:szCs w:val="28"/>
         </w:rPr>
-        <w:t>opening  his</w:t>
+        <w:t>  his</w:t>
       </w:r>
       <w:proofErr w:type="gramEnd"/>
       <w:r>
@@ -472,7 +440,7 @@
           <w:sz w:val="28"/>
           <w:szCs w:val="28"/>
         </w:rPr>
-        <w:t xml:space="preserve"> eyes very wide. "I cannot discover the least bit of thread on the looms." However, he did </w:t>
+        <w:t xml:space="preserve"> eyes very wide. "I cannot discover the least bit of thread on the looms." However, he did not</w:t>
       </w:r>
       <w:proofErr w:type="gramStart"/>
       <w:r>
@@ -482,7 +450,7 @@
           <w:sz w:val="28"/>
           <w:szCs w:val="28"/>
         </w:rPr>
-        <w:t>not  express</w:t>
+        <w:t>  express</w:t>
       </w:r>
       <w:proofErr w:type="gramEnd"/>
       <w:r>
@@ -497,7 +465,7 @@
     </w:p>
     <w:p>
       <w:pPr>
-        <w:pStyle w:val="NormalWeb"/>
+        <w:pStyle w:val="a3"/>
         <w:pBdr>
           <w:bottom w:val="single" w:sz="12" w:space="1" w:color="auto"/>
         </w:pBdr>
@@ -517,7 +485,7 @@
           <w:sz w:val="28"/>
           <w:szCs w:val="28"/>
         </w:rPr>
-        <w:t xml:space="preserve">The impostors requested him very courteously to be so good as to come nearer their </w:t>
+        <w:t>The impostors requested him very courteously to be so good as to come nearer their looms;  and then asked him whether the design pleased him, and whether the colors were not very  beautiful; at the same time pointing to the empty frames. The poor old minister looked and</w:t>
       </w:r>
       <w:proofErr w:type="gramStart"/>
       <w:r>
@@ -527,7 +495,7 @@
           <w:sz w:val="28"/>
           <w:szCs w:val="28"/>
         </w:rPr>
-        <w:t>looms;  and</w:t>
+        <w:t>  looked</w:t>
       </w:r>
       <w:proofErr w:type="gramEnd"/>
       <w:r>
@@ -537,8 +505,9 @@
           <w:sz w:val="28"/>
           <w:szCs w:val="28"/>
         </w:rPr>
-        <w:t xml:space="preserve"> then asked him whether the design pleased him, and whether the colors were not very  beautiful; at </w:t>
-      </w:r>
+        <w:t xml:space="preserve">, he could not discover anything on the looms, for a very good reason, </w:t>
+      </w:r>
+      <w:proofErr w:type="spellStart"/>
       <w:r>
         <w:rPr>
           <w:rFonts w:ascii="TH Sarabun New" w:hAnsi="TH Sarabun New" w:cs="TH Sarabun New"/>
@@ -546,10 +515,9 @@
           <w:sz w:val="28"/>
           <w:szCs w:val="28"/>
         </w:rPr>
-        <w:lastRenderedPageBreak/>
-        <w:t xml:space="preserve">the same time pointing to the empty frames. The poor old minister looked </w:t>
-      </w:r>
-      <w:proofErr w:type="gramStart"/>
+        <w:t>viz</w:t>
+      </w:r>
+      <w:proofErr w:type="spellEnd"/>
       <w:r>
         <w:rPr>
           <w:rFonts w:ascii="TH Sarabun New" w:hAnsi="TH Sarabun New" w:cs="TH Sarabun New"/>
@@ -557,9 +525,9 @@
           <w:sz w:val="28"/>
           <w:szCs w:val="28"/>
         </w:rPr>
-        <w:t>and  looked</w:t>
-      </w:r>
-      <w:proofErr w:type="gramEnd"/>
+        <w:t>: there was  nothing there. "What!" thought he again. "Is it possible that I am a simpleton? I have never</w:t>
+      </w:r>
+      <w:proofErr w:type="gramStart"/>
       <w:r>
         <w:rPr>
           <w:rFonts w:ascii="TH Sarabun New" w:hAnsi="TH Sarabun New" w:cs="TH Sarabun New"/>
@@ -567,9 +535,9 @@
           <w:sz w:val="28"/>
           <w:szCs w:val="28"/>
         </w:rPr>
-        <w:t xml:space="preserve">, he could not discover anything on the looms, for a very good reason, viz: there was  nothing there. "What!" thought he again. "Is it possible that I am a simpleton? I have </w:t>
-      </w:r>
-      <w:proofErr w:type="gramStart"/>
+        <w:t>  thought</w:t>
+      </w:r>
+      <w:proofErr w:type="gramEnd"/>
       <w:r>
         <w:rPr>
           <w:rFonts w:ascii="TH Sarabun New" w:hAnsi="TH Sarabun New" w:cs="TH Sarabun New"/>
@@ -577,9 +545,9 @@
           <w:sz w:val="28"/>
           <w:szCs w:val="28"/>
         </w:rPr>
-        <w:t>never  thought</w:t>
-      </w:r>
-      <w:proofErr w:type="gramEnd"/>
+        <w:t xml:space="preserve"> so myself; and no one must know it now if I am so. Can it be, that I am unfit for my</w:t>
+      </w:r>
+      <w:proofErr w:type="gramStart"/>
       <w:r>
         <w:rPr>
           <w:rFonts w:ascii="TH Sarabun New" w:hAnsi="TH Sarabun New" w:cs="TH Sarabun New"/>
@@ -587,17 +555,7 @@
           <w:sz w:val="28"/>
           <w:szCs w:val="28"/>
         </w:rPr>
-        <w:t xml:space="preserve"> so myself; and no one must know it now if I am so. Can it be, that I am unfit for </w:t>
-      </w:r>
-      <w:proofErr w:type="gramStart"/>
-      <w:r>
-        <w:rPr>
-          <w:rFonts w:ascii="TH Sarabun New" w:hAnsi="TH Sarabun New" w:cs="TH Sarabun New"/>
-          <w:color w:val="000000"/>
-          <w:sz w:val="28"/>
-          <w:szCs w:val="28"/>
-        </w:rPr>
-        <w:t>my  office</w:t>
+        <w:t>  office</w:t>
       </w:r>
       <w:proofErr w:type="gramEnd"/>
       <w:r>
@@ -612,7 +570,7 @@
     </w:p>
     <w:p>
       <w:pPr>
-        <w:pStyle w:val="NormalWeb"/>
+        <w:pStyle w:val="a3"/>
         <w:ind w:left="-2" w:right="378" w:hanging="2"/>
         <w:jc w:val="thaiDistribute"/>
         <w:rPr>
@@ -648,7 +606,7 @@
     </w:p>
     <w:p>
       <w:pPr>
-        <w:pStyle w:val="NormalWeb"/>
+        <w:pStyle w:val="a3"/>
         <w:ind w:left="-2" w:right="378" w:hanging="2"/>
         <w:jc w:val="thaiDistribute"/>
         <w:rPr>
@@ -687,25 +645,7 @@
           <w:sz w:val="28"/>
           <w:szCs w:val="28"/>
         </w:rPr>
-        <w:t xml:space="preserve">pattern, and the colors, yes, I will tell the </w:t>
-      </w:r>
-      <w:proofErr w:type="gramStart"/>
-      <w:r>
-        <w:rPr>
-          <w:rFonts w:ascii="TH Sarabun New" w:hAnsi="TH Sarabun New" w:cs="TH Sarabun New"/>
-          <w:sz w:val="28"/>
-          <w:szCs w:val="28"/>
-        </w:rPr>
-        <w:t>Emperor</w:t>
-      </w:r>
-      <w:proofErr w:type="gramEnd"/>
-      <w:r>
-        <w:rPr>
-          <w:rFonts w:ascii="TH Sarabun New" w:hAnsi="TH Sarabun New" w:cs="TH Sarabun New"/>
-          <w:sz w:val="28"/>
-          <w:szCs w:val="28"/>
-        </w:rPr>
-        <w:t xml:space="preserve"> without delay, how very beautiful I think</w:t>
+        <w:t>pattern, and the colors, yes, I will tell the Emperor without delay, how very beautiful I think</w:t>
       </w:r>
       <w:r>
         <w:rPr>
@@ -726,7 +666,106 @@
     </w:p>
     <w:p>
       <w:pPr>
-        <w:pStyle w:val="NormalWeb"/>
+        <w:pStyle w:val="a3"/>
+        <w:spacing w:after="0"/>
+        <w:ind w:left="-2" w:right="378" w:hanging="2"/>
+        <w:jc w:val="thaiDistribute"/>
+        <w:rPr>
+          <w:rFonts w:ascii="TH Sarabun New" w:hAnsi="TH Sarabun New" w:cs="TH Sarabun New"/>
+          <w:sz w:val="28"/>
+          <w:szCs w:val="28"/>
+        </w:rPr>
+      </w:pPr>
+      <w:r>
+        <w:rPr>
+          <w:rFonts w:ascii="TH Sarabun New" w:hAnsi="TH Sarabun New" w:cs="TH Sarabun New"/>
+          <w:sz w:val="28"/>
+          <w:szCs w:val="28"/>
+        </w:rPr>
+        <w:lastRenderedPageBreak/>
+        <w:t>----------------------------------------------------------------------------------------------------------</w:t>
+      </w:r>
+      <w:bookmarkStart w:id="0" w:name="_GoBack"/>
+      <w:bookmarkEnd w:id="0"/>
+    </w:p>
+    <w:p>
+      <w:pPr>
+        <w:pStyle w:val="a3"/>
+        <w:spacing w:after="0"/>
+        <w:ind w:left="-2" w:right="378" w:hanging="2"/>
+        <w:jc w:val="thaiDistribute"/>
+        <w:rPr>
+          <w:rFonts w:ascii="TH Sarabun New" w:hAnsi="TH Sarabun New" w:cs="TH Sarabun New"/>
+          <w:sz w:val="28"/>
+          <w:szCs w:val="28"/>
+        </w:rPr>
+      </w:pPr>
+      <w:r>
+        <w:rPr>
+          <w:rFonts w:ascii="TH Sarabun New" w:hAnsi="TH Sarabun New" w:cs="TH Sarabun New"/>
+          <w:sz w:val="28"/>
+          <w:szCs w:val="28"/>
+        </w:rPr>
+        <w:t xml:space="preserve">"We shall be much obliged to you," said the impostors, and then they named the </w:t>
+      </w:r>
+      <w:proofErr w:type="gramStart"/>
+      <w:r>
+        <w:rPr>
+          <w:rFonts w:ascii="TH Sarabun New" w:hAnsi="TH Sarabun New" w:cs="TH Sarabun New"/>
+          <w:sz w:val="28"/>
+          <w:szCs w:val="28"/>
+        </w:rPr>
+        <w:t>different  colors</w:t>
+      </w:r>
+      <w:proofErr w:type="gramEnd"/>
+      <w:r>
+        <w:rPr>
+          <w:rFonts w:ascii="TH Sarabun New" w:hAnsi="TH Sarabun New" w:cs="TH Sarabun New"/>
+          <w:sz w:val="28"/>
+          <w:szCs w:val="28"/>
+        </w:rPr>
+        <w:t xml:space="preserve"> and described the pattern of the pretended stuff. The old minister listened attentively </w:t>
+      </w:r>
+      <w:proofErr w:type="gramStart"/>
+      <w:r>
+        <w:rPr>
+          <w:rFonts w:ascii="TH Sarabun New" w:hAnsi="TH Sarabun New" w:cs="TH Sarabun New"/>
+          <w:sz w:val="28"/>
+          <w:szCs w:val="28"/>
+        </w:rPr>
+        <w:t>to  their</w:t>
+      </w:r>
+      <w:proofErr w:type="gramEnd"/>
+      <w:r>
+        <w:rPr>
+          <w:rFonts w:ascii="TH Sarabun New" w:hAnsi="TH Sarabun New" w:cs="TH Sarabun New"/>
+          <w:sz w:val="28"/>
+          <w:szCs w:val="28"/>
+        </w:rPr>
+        <w:t xml:space="preserve"> words, in order that he might repeat them to the Emperor; and then the knaves asked for  more silk and gold, saying that it was necessary to complete what they had begun. However</w:t>
+      </w:r>
+      <w:proofErr w:type="gramStart"/>
+      <w:r>
+        <w:rPr>
+          <w:rFonts w:ascii="TH Sarabun New" w:hAnsi="TH Sarabun New" w:cs="TH Sarabun New"/>
+          <w:sz w:val="28"/>
+          <w:szCs w:val="28"/>
+        </w:rPr>
+        <w:t>,  they</w:t>
+      </w:r>
+      <w:proofErr w:type="gramEnd"/>
+      <w:r>
+        <w:rPr>
+          <w:rFonts w:ascii="TH Sarabun New" w:hAnsi="TH Sarabun New" w:cs="TH Sarabun New"/>
+          <w:sz w:val="28"/>
+          <w:szCs w:val="28"/>
+        </w:rPr>
+        <w:t xml:space="preserve"> put all that was given them into their knapsacks; and continued to work with as much  apparent diligence as before at their empty looms. </w:t>
+      </w:r>
+    </w:p>
+    <w:p>
+      <w:pPr>
+        <w:pStyle w:val="a3"/>
         <w:spacing w:before="0" w:beforeAutospacing="0" w:after="0" w:afterAutospacing="0"/>
         <w:ind w:left="-2" w:right="378" w:hanging="2"/>
         <w:jc w:val="thaiDistribute"/>
@@ -736,6 +775,50 @@
           <w:szCs w:val="28"/>
         </w:rPr>
       </w:pPr>
+      <w:r>
+        <w:rPr>
+          <w:rFonts w:ascii="TH Sarabun New" w:hAnsi="TH Sarabun New" w:cs="TH Sarabun New"/>
+          <w:sz w:val="28"/>
+          <w:szCs w:val="28"/>
+        </w:rPr>
+        <w:t xml:space="preserve">The Emperor now sent another officer of his court to see how the men were getting on, and </w:t>
+      </w:r>
+      <w:proofErr w:type="gramStart"/>
+      <w:r>
+        <w:rPr>
+          <w:rFonts w:ascii="TH Sarabun New" w:hAnsi="TH Sarabun New" w:cs="TH Sarabun New"/>
+          <w:sz w:val="28"/>
+          <w:szCs w:val="28"/>
+        </w:rPr>
+        <w:t>to  ascertain</w:t>
+      </w:r>
+      <w:proofErr w:type="gramEnd"/>
+      <w:r>
+        <w:rPr>
+          <w:rFonts w:ascii="TH Sarabun New" w:hAnsi="TH Sarabun New" w:cs="TH Sarabun New"/>
+          <w:sz w:val="28"/>
+          <w:szCs w:val="28"/>
+        </w:rPr>
+        <w:t xml:space="preserve"> whether the cloth would soon be ready. It was just the same with this gentleman </w:t>
+      </w:r>
+      <w:proofErr w:type="gramStart"/>
+      <w:r>
+        <w:rPr>
+          <w:rFonts w:ascii="TH Sarabun New" w:hAnsi="TH Sarabun New" w:cs="TH Sarabun New"/>
+          <w:sz w:val="28"/>
+          <w:szCs w:val="28"/>
+        </w:rPr>
+        <w:t>as  with</w:t>
+      </w:r>
+      <w:proofErr w:type="gramEnd"/>
+      <w:r>
+        <w:rPr>
+          <w:rFonts w:ascii="TH Sarabun New" w:hAnsi="TH Sarabun New" w:cs="TH Sarabun New"/>
+          <w:sz w:val="28"/>
+          <w:szCs w:val="28"/>
+        </w:rPr>
+        <w:t xml:space="preserve"> the minister; he surveyed the looms on all sides, but could see nothing at all but the empty  frames.</w:t>
+      </w:r>
     </w:p>
     <w:p>
       <w:pPr>
@@ -759,7 +842,7 @@
 </file>
 
 <file path=word/styles.xml><?xml version="1.0" encoding="utf-8"?>
-<w:styles xmlns:mc="http://schemas.openxmlformats.org/markup-compatibility/2006" xmlns:r="http://schemas.openxmlformats.org/officeDocument/2006/relationships" xmlns:w="http://schemas.openxmlformats.org/wordprocessingml/2006/main" xmlns:w14="http://schemas.microsoft.com/office/word/2010/wordml" xmlns:w15="http://schemas.microsoft.com/office/word/2012/wordml" xmlns:w16cex="http://schemas.microsoft.com/office/word/2018/wordml/cex" xmlns:w16cid="http://schemas.microsoft.com/office/word/2016/wordml/cid" xmlns:w16="http://schemas.microsoft.com/office/word/2018/wordml" xmlns:w16sdtdh="http://schemas.microsoft.com/office/word/2020/wordml/sdtdatahash" xmlns:w16se="http://schemas.microsoft.com/office/word/2015/wordml/symex" mc:Ignorable="w14 w15 w16se w16cid w16 w16cex w16sdtdh">
+<w:styles xmlns:mc="http://schemas.openxmlformats.org/markup-compatibility/2006" xmlns:r="http://schemas.openxmlformats.org/officeDocument/2006/relationships" xmlns:w="http://schemas.openxmlformats.org/wordprocessingml/2006/main" xmlns:w14="http://schemas.microsoft.com/office/word/2010/wordml" mc:Ignorable="w14">
   <w:docDefaults>
     <w:rPrDefault>
       <w:rPr>
@@ -777,395 +860,156 @@
       </w:pPr>
     </w:pPrDefault>
   </w:docDefaults>
-  <w:latentStyles w:defLockedState="0" w:defUIPriority="99" w:defSemiHidden="0" w:defUnhideWhenUsed="0" w:defQFormat="0" w:count="376">
-    <w:lsdException w:name="Normal" w:uiPriority="0" w:qFormat="1"/>
-    <w:lsdException w:name="heading 1" w:uiPriority="9" w:qFormat="1"/>
-    <w:lsdException w:name="heading 2" w:semiHidden="1" w:uiPriority="9" w:unhideWhenUsed="1" w:qFormat="1"/>
-    <w:lsdException w:name="heading 3" w:semiHidden="1" w:uiPriority="9" w:unhideWhenUsed="1" w:qFormat="1"/>
-    <w:lsdException w:name="heading 4" w:semiHidden="1" w:uiPriority="9" w:unhideWhenUsed="1" w:qFormat="1"/>
-    <w:lsdException w:name="heading 5" w:semiHidden="1" w:uiPriority="9" w:unhideWhenUsed="1" w:qFormat="1"/>
-    <w:lsdException w:name="heading 6" w:semiHidden="1" w:uiPriority="9" w:unhideWhenUsed="1" w:qFormat="1"/>
-    <w:lsdException w:name="heading 7" w:semiHidden="1" w:uiPriority="9" w:unhideWhenUsed="1" w:qFormat="1"/>
-    <w:lsdException w:name="heading 8" w:semiHidden="1" w:uiPriority="9" w:unhideWhenUsed="1" w:qFormat="1"/>
-    <w:lsdException w:name="heading 9" w:semiHidden="1" w:uiPriority="9" w:unhideWhenUsed="1" w:qFormat="1"/>
-    <w:lsdException w:name="index 1" w:semiHidden="1" w:unhideWhenUsed="1"/>
-    <w:lsdException w:name="index 2" w:semiHidden="1" w:unhideWhenUsed="1"/>
-    <w:lsdException w:name="index 3" w:semiHidden="1" w:unhideWhenUsed="1"/>
-    <w:lsdException w:name="index 4" w:semiHidden="1" w:unhideWhenUsed="1"/>
-    <w:lsdException w:name="index 5" w:semiHidden="1" w:unhideWhenUsed="1"/>
-    <w:lsdException w:name="index 6" w:semiHidden="1" w:unhideWhenUsed="1"/>
-    <w:lsdException w:name="index 7" w:semiHidden="1" w:unhideWhenUsed="1"/>
-    <w:lsdException w:name="index 8" w:semiHidden="1" w:unhideWhenUsed="1"/>
-    <w:lsdException w:name="index 9" w:semiHidden="1" w:unhideWhenUsed="1"/>
-    <w:lsdException w:name="toc 1" w:semiHidden="1" w:uiPriority="39" w:unhideWhenUsed="1"/>
-    <w:lsdException w:name="toc 2" w:semiHidden="1" w:uiPriority="39" w:unhideWhenUsed="1"/>
-    <w:lsdException w:name="toc 3" w:semiHidden="1" w:uiPriority="39" w:unhideWhenUsed="1"/>
-    <w:lsdException w:name="toc 4" w:semiHidden="1" w:uiPriority="39" w:unhideWhenUsed="1"/>
-    <w:lsdException w:name="toc 5" w:semiHidden="1" w:uiPriority="39" w:unhideWhenUsed="1"/>
-    <w:lsdException w:name="toc 6" w:semiHidden="1" w:uiPriority="39" w:unhideWhenUsed="1"/>
-    <w:lsdException w:name="toc 7" w:semiHidden="1" w:uiPriority="39" w:unhideWhenUsed="1"/>
-    <w:lsdException w:name="toc 8" w:semiHidden="1" w:uiPriority="39" w:unhideWhenUsed="1"/>
-    <w:lsdException w:name="toc 9" w:semiHidden="1" w:uiPriority="39" w:unhideWhenUsed="1"/>
-    <w:lsdException w:name="Normal Indent" w:semiHidden="1" w:unhideWhenUsed="1"/>
-    <w:lsdException w:name="footnote text" w:semiHidden="1" w:unhideWhenUsed="1"/>
-    <w:lsdException w:name="annotation text" w:semiHidden="1" w:unhideWhenUsed="1"/>
-    <w:lsdException w:name="header" w:semiHidden="1" w:unhideWhenUsed="1"/>
-    <w:lsdException w:name="footer" w:semiHidden="1" w:unhideWhenUsed="1"/>
-    <w:lsdException w:name="index heading" w:semiHidden="1" w:unhideWhenUsed="1"/>
-    <w:lsdException w:name="caption" w:semiHidden="1" w:uiPriority="35" w:unhideWhenUsed="1" w:qFormat="1"/>
-    <w:lsdException w:name="table of figures" w:semiHidden="1" w:unhideWhenUsed="1"/>
-    <w:lsdException w:name="envelope address" w:semiHidden="1" w:unhideWhenUsed="1"/>
-    <w:lsdException w:name="envelope return" w:semiHidden="1" w:unhideWhenUsed="1"/>
-    <w:lsdException w:name="footnote reference" w:semiHidden="1" w:unhideWhenUsed="1"/>
-    <w:lsdException w:name="annotation reference" w:semiHidden="1" w:unhideWhenUsed="1"/>
-    <w:lsdException w:name="line number" w:semiHidden="1" w:unhideWhenUsed="1"/>
-    <w:lsdException w:name="page number" w:semiHidden="1" w:unhideWhenUsed="1"/>
-    <w:lsdException w:name="endnote reference" w:semiHidden="1" w:unhideWhenUsed="1"/>
-    <w:lsdException w:name="endnote text" w:semiHidden="1" w:unhideWhenUsed="1"/>
-    <w:lsdException w:name="table of authorities" w:semiHidden="1" w:unhideWhenUsed="1"/>
-    <w:lsdException w:name="macro" w:semiHidden="1" w:unhideWhenUsed="1"/>
-    <w:lsdException w:name="toa heading" w:semiHidden="1" w:unhideWhenUsed="1"/>
-    <w:lsdException w:name="List" w:semiHidden="1" w:unhideWhenUsed="1"/>
-    <w:lsdException w:name="List Bullet" w:semiHidden="1" w:unhideWhenUsed="1"/>
-    <w:lsdException w:name="List Number" w:semiHidden="1" w:unhideWhenUsed="1"/>
-    <w:lsdException w:name="List 2" w:semiHidden="1" w:unhideWhenUsed="1"/>
-    <w:lsdException w:name="List 3" w:semiHidden="1" w:unhideWhenUsed="1"/>
-    <w:lsdException w:name="List 4" w:semiHidden="1" w:unhideWhenUsed="1"/>
-    <w:lsdException w:name="List 5" w:semiHidden="1" w:unhideWhenUsed="1"/>
-    <w:lsdException w:name="List Bullet 2" w:semiHidden="1" w:unhideWhenUsed="1"/>
-    <w:lsdException w:name="List Bullet 3" w:semiHidden="1" w:unhideWhenUsed="1"/>
-    <w:lsdException w:name="List Bullet 4" w:semiHidden="1" w:unhideWhenUsed="1"/>
-    <w:lsdException w:name="List Bullet 5" w:semiHidden="1" w:unhideWhenUsed="1"/>
-    <w:lsdException w:name="List Number 2" w:semiHidden="1" w:unhideWhenUsed="1"/>
-    <w:lsdException w:name="List Number 3" w:semiHidden="1" w:unhideWhenUsed="1"/>
-    <w:lsdException w:name="List Number 4" w:semiHidden="1" w:unhideWhenUsed="1"/>
-    <w:lsdException w:name="List Number 5" w:semiHidden="1" w:unhideWhenUsed="1"/>
-    <w:lsdException w:name="Title" w:uiPriority="10" w:qFormat="1"/>
-    <w:lsdException w:name="Closing" w:semiHidden="1" w:unhideWhenUsed="1"/>
-    <w:lsdException w:name="Signature" w:semiHidden="1" w:unhideWhenUsed="1"/>
-    <w:lsdException w:name="Default Paragraph Font" w:semiHidden="1" w:uiPriority="1" w:unhideWhenUsed="1"/>
-    <w:lsdException w:name="Body Text" w:semiHidden="1" w:unhideWhenUsed="1"/>
-    <w:lsdException w:name="Body Text Indent" w:semiHidden="1" w:unhideWhenUsed="1"/>
-    <w:lsdException w:name="List Continue" w:semiHidden="1" w:unhideWhenUsed="1"/>
-    <w:lsdException w:name="List Continue 2" w:semiHidden="1" w:unhideWhenUsed="1"/>
-    <w:lsdException w:name="List Continue 3" w:semiHidden="1" w:unhideWhenUsed="1"/>
-    <w:lsdException w:name="List Continue 4" w:semiHidden="1" w:unhideWhenUsed="1"/>
-    <w:lsdException w:name="List Continue 5" w:semiHidden="1" w:unhideWhenUsed="1"/>
-    <w:lsdException w:name="Message Header" w:semiHidden="1" w:unhideWhenUsed="1"/>
-    <w:lsdException w:name="Subtitle" w:uiPriority="11" w:qFormat="1"/>
-    <w:lsdException w:name="Salutation" w:semiHidden="1" w:unhideWhenUsed="1"/>
-    <w:lsdException w:name="Date" w:semiHidden="1" w:unhideWhenUsed="1"/>
-    <w:lsdException w:name="Body Text First Indent" w:semiHidden="1" w:unhideWhenUsed="1"/>
-    <w:lsdException w:name="Body Text First Indent 2" w:semiHidden="1" w:unhideWhenUsed="1"/>
-    <w:lsdException w:name="Note Heading" w:semiHidden="1" w:unhideWhenUsed="1"/>
-    <w:lsdException w:name="Body Text 2" w:semiHidden="1" w:unhideWhenUsed="1"/>
-    <w:lsdException w:name="Body Text 3" w:semiHidden="1" w:unhideWhenUsed="1"/>
-    <w:lsdException w:name="Body Text Indent 2" w:semiHidden="1" w:unhideWhenUsed="1"/>
-    <w:lsdException w:name="Body Text Indent 3" w:semiHidden="1" w:unhideWhenUsed="1"/>
-    <w:lsdException w:name="Block Text" w:semiHidden="1" w:unhideWhenUsed="1"/>
-    <w:lsdException w:name="Hyperlink" w:semiHidden="1" w:unhideWhenUsed="1"/>
-    <w:lsdException w:name="FollowedHyperlink" w:semiHidden="1" w:unhideWhenUsed="1"/>
-    <w:lsdException w:name="Strong" w:uiPriority="22" w:qFormat="1"/>
-    <w:lsdException w:name="Emphasis" w:uiPriority="20" w:qFormat="1"/>
-    <w:lsdException w:name="Document Map" w:semiHidden="1" w:unhideWhenUsed="1"/>
-    <w:lsdException w:name="Plain Text" w:semiHidden="1" w:unhideWhenUsed="1"/>
-    <w:lsdException w:name="E-mail Signature" w:semiHidden="1" w:unhideWhenUsed="1"/>
-    <w:lsdException w:name="HTML Top of Form" w:semiHidden="1" w:unhideWhenUsed="1"/>
-    <w:lsdException w:name="HTML Bottom of Form" w:semiHidden="1" w:unhideWhenUsed="1"/>
-    <w:lsdException w:name="Normal (Web)" w:semiHidden="1" w:unhideWhenUsed="1"/>
-    <w:lsdException w:name="HTML Acronym" w:semiHidden="1" w:unhideWhenUsed="1"/>
-    <w:lsdException w:name="HTML Address" w:semiHidden="1" w:unhideWhenUsed="1"/>
-    <w:lsdException w:name="HTML Cite" w:semiHidden="1" w:unhideWhenUsed="1"/>
-    <w:lsdException w:name="HTML Code" w:semiHidden="1" w:unhideWhenUsed="1"/>
-    <w:lsdException w:name="HTML Definition" w:semiHidden="1" w:unhideWhenUsed="1"/>
-    <w:lsdException w:name="HTML Keyboard" w:semiHidden="1" w:unhideWhenUsed="1"/>
-    <w:lsdException w:name="HTML Preformatted" w:semiHidden="1" w:unhideWhenUsed="1"/>
-    <w:lsdException w:name="HTML Sample" w:semiHidden="1" w:unhideWhenUsed="1"/>
-    <w:lsdException w:name="HTML Typewriter" w:semiHidden="1" w:unhideWhenUsed="1"/>
-    <w:lsdException w:name="HTML Variable" w:semiHidden="1" w:unhideWhenUsed="1"/>
-    <w:lsdException w:name="Normal Table" w:semiHidden="1" w:unhideWhenUsed="1"/>
-    <w:lsdException w:name="annotation subject" w:semiHidden="1" w:unhideWhenUsed="1"/>
-    <w:lsdException w:name="No List" w:semiHidden="1" w:unhideWhenUsed="1"/>
-    <w:lsdException w:name="Outline List 1" w:semiHidden="1" w:unhideWhenUsed="1"/>
-    <w:lsdException w:name="Outline List 2" w:semiHidden="1" w:unhideWhenUsed="1"/>
-    <w:lsdException w:name="Outline List 3" w:semiHidden="1" w:unhideWhenUsed="1"/>
-    <w:lsdException w:name="Table Simple 1" w:semiHidden="1" w:unhideWhenUsed="1"/>
-    <w:lsdException w:name="Table Simple 2" w:semiHidden="1" w:unhideWhenUsed="1"/>
-    <w:lsdException w:name="Table Simple 3" w:semiHidden="1" w:unhideWhenUsed="1"/>
-    <w:lsdException w:name="Table Classic 1" w:semiHidden="1" w:unhideWhenUsed="1"/>
-    <w:lsdException w:name="Table Classic 2" w:semiHidden="1" w:unhideWhenUsed="1"/>
-    <w:lsdException w:name="Table Classic 3" w:semiHidden="1" w:unhideWhenUsed="1"/>
-    <w:lsdException w:name="Table Classic 4" w:semiHidden="1" w:unhideWhenUsed="1"/>
-    <w:lsdException w:name="Table Colorful 1" w:semiHidden="1" w:unhideWhenUsed="1"/>
-    <w:lsdException w:name="Table Colorful 2" w:semiHidden="1" w:unhideWhenUsed="1"/>
-    <w:lsdException w:name="Table Colorful 3" w:semiHidden="1" w:unhideWhenUsed="1"/>
-    <w:lsdException w:name="Table Columns 1" w:semiHidden="1" w:unhideWhenUsed="1"/>
-    <w:lsdException w:name="Table Columns 2" w:semiHidden="1" w:unhideWhenUsed="1"/>
-    <w:lsdException w:name="Table Columns 3" w:semiHidden="1" w:unhideWhenUsed="1"/>
-    <w:lsdException w:name="Table Columns 4" w:semiHidden="1" w:unhideWhenUsed="1"/>
-    <w:lsdException w:name="Table Columns 5" w:semiHidden="1" w:unhideWhenUsed="1"/>
-    <w:lsdException w:name="Table Grid 1" w:semiHidden="1" w:unhideWhenUsed="1"/>
-    <w:lsdException w:name="Table Grid 2" w:semiHidden="1" w:unhideWhenUsed="1"/>
-    <w:lsdException w:name="Table Grid 3" w:semiHidden="1" w:unhideWhenUsed="1"/>
-    <w:lsdException w:name="Table Grid 4" w:semiHidden="1" w:unhideWhenUsed="1"/>
-    <w:lsdException w:name="Table Grid 5" w:semiHidden="1" w:unhideWhenUsed="1"/>
-    <w:lsdException w:name="Table Grid 6" w:semiHidden="1" w:unhideWhenUsed="1"/>
-    <w:lsdException w:name="Table Grid 7" w:semiHidden="1" w:unhideWhenUsed="1"/>
-    <w:lsdException w:name="Table Grid 8" w:semiHidden="1" w:unhideWhenUsed="1"/>
-    <w:lsdException w:name="Table List 1" w:semiHidden="1" w:unhideWhenUsed="1"/>
-    <w:lsdException w:name="Table List 2" w:semiHidden="1" w:unhideWhenUsed="1"/>
-    <w:lsdException w:name="Table List 3" w:semiHidden="1" w:unhideWhenUsed="1"/>
-    <w:lsdException w:name="Table List 4" w:semiHidden="1" w:unhideWhenUsed="1"/>
-    <w:lsdException w:name="Table List 5" w:semiHidden="1" w:unhideWhenUsed="1"/>
-    <w:lsdException w:name="Table List 6" w:semiHidden="1" w:unhideWhenUsed="1"/>
-    <w:lsdException w:name="Table List 7" w:semiHidden="1" w:unhideWhenUsed="1"/>
-    <w:lsdException w:name="Table List 8" w:semiHidden="1" w:unhideWhenUsed="1"/>
-    <w:lsdException w:name="Table 3D effects 1" w:semiHidden="1" w:unhideWhenUsed="1"/>
-    <w:lsdException w:name="Table 3D effects 2" w:semiHidden="1" w:unhideWhenUsed="1"/>
-    <w:lsdException w:name="Table 3D effects 3" w:semiHidden="1" w:unhideWhenUsed="1"/>
-    <w:lsdException w:name="Table Contemporary" w:semiHidden="1" w:unhideWhenUsed="1"/>
-    <w:lsdException w:name="Table Elegant" w:semiHidden="1" w:unhideWhenUsed="1"/>
-    <w:lsdException w:name="Table Professional" w:semiHidden="1" w:unhideWhenUsed="1"/>
-    <w:lsdException w:name="Table Subtle 1" w:semiHidden="1" w:unhideWhenUsed="1"/>
-    <w:lsdException w:name="Table Subtle 2" w:semiHidden="1" w:unhideWhenUsed="1"/>
-    <w:lsdException w:name="Table Web 1" w:semiHidden="1" w:unhideWhenUsed="1"/>
-    <w:lsdException w:name="Table Web 2" w:semiHidden="1" w:unhideWhenUsed="1"/>
-    <w:lsdException w:name="Table Web 3" w:semiHidden="1" w:unhideWhenUsed="1"/>
-    <w:lsdException w:name="Balloon Text" w:semiHidden="1" w:unhideWhenUsed="1"/>
-    <w:lsdException w:name="Table Grid" w:uiPriority="39"/>
-    <w:lsdException w:name="Table Theme" w:semiHidden="1" w:unhideWhenUsed="1"/>
-    <w:lsdException w:name="Placeholder Text" w:semiHidden="1"/>
-    <w:lsdException w:name="No Spacing" w:uiPriority="1" w:qFormat="1"/>
-    <w:lsdException w:name="Light Shading" w:uiPriority="60"/>
-    <w:lsdException w:name="Light List" w:uiPriority="61"/>
-    <w:lsdException w:name="Light Grid" w:uiPriority="62"/>
-    <w:lsdException w:name="Medium Shading 1" w:uiPriority="63"/>
-    <w:lsdException w:name="Medium Shading 2" w:uiPriority="64"/>
-    <w:lsdException w:name="Medium List 1" w:uiPriority="65"/>
-    <w:lsdException w:name="Medium List 2" w:uiPriority="66"/>
-    <w:lsdException w:name="Medium Grid 1" w:uiPriority="67"/>
-    <w:lsdException w:name="Medium Grid 2" w:uiPriority="68"/>
-    <w:lsdException w:name="Medium Grid 3" w:uiPriority="69"/>
-    <w:lsdException w:name="Dark List" w:uiPriority="70"/>
-    <w:lsdException w:name="Colorful Shading" w:uiPriority="71"/>
-    <w:lsdException w:name="Colorful List" w:uiPriority="72"/>
-    <w:lsdException w:name="Colorful Grid" w:uiPriority="73"/>
-    <w:lsdException w:name="Light Shading Accent 1" w:uiPriority="60"/>
-    <w:lsdException w:name="Light List Accent 1" w:uiPriority="61"/>
-    <w:lsdException w:name="Light Grid Accent 1" w:uiPriority="62"/>
-    <w:lsdException w:name="Medium Shading 1 Accent 1" w:uiPriority="63"/>
-    <w:lsdException w:name="Medium Shading 2 Accent 1" w:uiPriority="64"/>
-    <w:lsdException w:name="Medium List 1 Accent 1" w:uiPriority="65"/>
-    <w:lsdException w:name="Revision" w:semiHidden="1"/>
-    <w:lsdException w:name="List Paragraph" w:uiPriority="34" w:qFormat="1"/>
-    <w:lsdException w:name="Quote" w:uiPriority="29" w:qFormat="1"/>
-    <w:lsdException w:name="Intense Quote" w:uiPriority="30" w:qFormat="1"/>
-    <w:lsdException w:name="Medium List 2 Accent 1" w:uiPriority="66"/>
-    <w:lsdException w:name="Medium Grid 1 Accent 1" w:uiPriority="67"/>
-    <w:lsdException w:name="Medium Grid 2 Accent 1" w:uiPriority="68"/>
-    <w:lsdException w:name="Medium Grid 3 Accent 1" w:uiPriority="69"/>
-    <w:lsdException w:name="Dark List Accent 1" w:uiPriority="70"/>
-    <w:lsdException w:name="Colorful Shading Accent 1" w:uiPriority="71"/>
-    <w:lsdException w:name="Colorful List Accent 1" w:uiPriority="72"/>
-    <w:lsdException w:name="Colorful Grid Accent 1" w:uiPriority="73"/>
-    <w:lsdException w:name="Light Shading Accent 2" w:uiPriority="60"/>
-    <w:lsdException w:name="Light List Accent 2" w:uiPriority="61"/>
-    <w:lsdException w:name="Light Grid Accent 2" w:uiPriority="62"/>
-    <w:lsdException w:name="Medium Shading 1 Accent 2" w:uiPriority="63"/>
-    <w:lsdException w:name="Medium Shading 2 Accent 2" w:uiPriority="64"/>
-    <w:lsdException w:name="Medium List 1 Accent 2" w:uiPriority="65"/>
-    <w:lsdException w:name="Medium List 2 Accent 2" w:uiPriority="66"/>
-    <w:lsdException w:name="Medium Grid 1 Accent 2" w:uiPriority="67"/>
-    <w:lsdException w:name="Medium Grid 2 Accent 2" w:uiPriority="68"/>
-    <w:lsdException w:name="Medium Grid 3 Accent 2" w:uiPriority="69"/>
-    <w:lsdException w:name="Dark List Accent 2" w:uiPriority="70"/>
-    <w:lsdException w:name="Colorful Shading Accent 2" w:uiPriority="71"/>
-    <w:lsdException w:name="Colorful List Accent 2" w:uiPriority="72"/>
-    <w:lsdException w:name="Colorful Grid Accent 2" w:uiPriority="73"/>
-    <w:lsdException w:name="Light Shading Accent 3" w:uiPriority="60"/>
-    <w:lsdException w:name="Light List Accent 3" w:uiPriority="61"/>
-    <w:lsdException w:name="Light Grid Accent 3" w:uiPriority="62"/>
-    <w:lsdException w:name="Medium Shading 1 Accent 3" w:uiPriority="63"/>
-    <w:lsdException w:name="Medium Shading 2 Accent 3" w:uiPriority="64"/>
-    <w:lsdException w:name="Medium List 1 Accent 3" w:uiPriority="65"/>
-    <w:lsdException w:name="Medium List 2 Accent 3" w:uiPriority="66"/>
-    <w:lsdException w:name="Medium Grid 1 Accent 3" w:uiPriority="67"/>
-    <w:lsdException w:name="Medium Grid 2 Accent 3" w:uiPriority="68"/>
-    <w:lsdException w:name="Medium Grid 3 Accent 3" w:uiPriority="69"/>
-    <w:lsdException w:name="Dark List Accent 3" w:uiPriority="70"/>
-    <w:lsdException w:name="Colorful Shading Accent 3" w:uiPriority="71"/>
-    <w:lsdException w:name="Colorful List Accent 3" w:uiPriority="72"/>
-    <w:lsdException w:name="Colorful Grid Accent 3" w:uiPriority="73"/>
-    <w:lsdException w:name="Light Shading Accent 4" w:uiPriority="60"/>
-    <w:lsdException w:name="Light List Accent 4" w:uiPriority="61"/>
-    <w:lsdException w:name="Light Grid Accent 4" w:uiPriority="62"/>
-    <w:lsdException w:name="Medium Shading 1 Accent 4" w:uiPriority="63"/>
-    <w:lsdException w:name="Medium Shading 2 Accent 4" w:uiPriority="64"/>
-    <w:lsdException w:name="Medium List 1 Accent 4" w:uiPriority="65"/>
-    <w:lsdException w:name="Medium List 2 Accent 4" w:uiPriority="66"/>
-    <w:lsdException w:name="Medium Grid 1 Accent 4" w:uiPriority="67"/>
-    <w:lsdException w:name="Medium Grid 2 Accent 4" w:uiPriority="68"/>
-    <w:lsdException w:name="Medium Grid 3 Accent 4" w:uiPriority="69"/>
-    <w:lsdException w:name="Dark List Accent 4" w:uiPriority="70"/>
-    <w:lsdException w:name="Colorful Shading Accent 4" w:uiPriority="71"/>
-    <w:lsdException w:name="Colorful List Accent 4" w:uiPriority="72"/>
-    <w:lsdException w:name="Colorful Grid Accent 4" w:uiPriority="73"/>
-    <w:lsdException w:name="Light Shading Accent 5" w:uiPriority="60"/>
-    <w:lsdException w:name="Light List Accent 5" w:uiPriority="61"/>
-    <w:lsdException w:name="Light Grid Accent 5" w:uiPriority="62"/>
-    <w:lsdException w:name="Medium Shading 1 Accent 5" w:uiPriority="63"/>
-    <w:lsdException w:name="Medium Shading 2 Accent 5" w:uiPriority="64"/>
-    <w:lsdException w:name="Medium List 1 Accent 5" w:uiPriority="65"/>
-    <w:lsdException w:name="Medium List 2 Accent 5" w:uiPriority="66"/>
-    <w:lsdException w:name="Medium Grid 1 Accent 5" w:uiPriority="67"/>
-    <w:lsdException w:name="Medium Grid 2 Accent 5" w:uiPriority="68"/>
-    <w:lsdException w:name="Medium Grid 3 Accent 5" w:uiPriority="69"/>
-    <w:lsdException w:name="Dark List Accent 5" w:uiPriority="70"/>
-    <w:lsdException w:name="Colorful Shading Accent 5" w:uiPriority="71"/>
-    <w:lsdException w:name="Colorful List Accent 5" w:uiPriority="72"/>
-    <w:lsdException w:name="Colorful Grid Accent 5" w:uiPriority="73"/>
-    <w:lsdException w:name="Light Shading Accent 6" w:uiPriority="60"/>
-    <w:lsdException w:name="Light List Accent 6" w:uiPriority="61"/>
-    <w:lsdException w:name="Light Grid Accent 6" w:uiPriority="62"/>
-    <w:lsdException w:name="Medium Shading 1 Accent 6" w:uiPriority="63"/>
-    <w:lsdException w:name="Medium Shading 2 Accent 6" w:uiPriority="64"/>
-    <w:lsdException w:name="Medium List 1 Accent 6" w:uiPriority="65"/>
-    <w:lsdException w:name="Medium List 2 Accent 6" w:uiPriority="66"/>
-    <w:lsdException w:name="Medium Grid 1 Accent 6" w:uiPriority="67"/>
-    <w:lsdException w:name="Medium Grid 2 Accent 6" w:uiPriority="68"/>
-    <w:lsdException w:name="Medium Grid 3 Accent 6" w:uiPriority="69"/>
-    <w:lsdException w:name="Dark List Accent 6" w:uiPriority="70"/>
-    <w:lsdException w:name="Colorful Shading Accent 6" w:uiPriority="71"/>
-    <w:lsdException w:name="Colorful List Accent 6" w:uiPriority="72"/>
-    <w:lsdException w:name="Colorful Grid Accent 6" w:uiPriority="73"/>
-    <w:lsdException w:name="Subtle Emphasis" w:uiPriority="19" w:qFormat="1"/>
-    <w:lsdException w:name="Intense Emphasis" w:uiPriority="21" w:qFormat="1"/>
-    <w:lsdException w:name="Subtle Reference" w:uiPriority="31" w:qFormat="1"/>
-    <w:lsdException w:name="Intense Reference" w:uiPriority="32" w:qFormat="1"/>
-    <w:lsdException w:name="Book Title" w:uiPriority="33" w:qFormat="1"/>
-    <w:lsdException w:name="Bibliography" w:semiHidden="1" w:uiPriority="37" w:unhideWhenUsed="1"/>
-    <w:lsdException w:name="TOC Heading" w:semiHidden="1" w:uiPriority="39" w:unhideWhenUsed="1" w:qFormat="1"/>
-    <w:lsdException w:name="Plain Table 1" w:uiPriority="41"/>
-    <w:lsdException w:name="Plain Table 2" w:uiPriority="42"/>
-    <w:lsdException w:name="Plain Table 3" w:uiPriority="43"/>
-    <w:lsdException w:name="Plain Table 4" w:uiPriority="44"/>
-    <w:lsdException w:name="Plain Table 5" w:uiPriority="45"/>
-    <w:lsdException w:name="Grid Table Light" w:uiPriority="40"/>
-    <w:lsdException w:name="Grid Table 1 Light" w:uiPriority="46"/>
-    <w:lsdException w:name="Grid Table 2" w:uiPriority="47"/>
-    <w:lsdException w:name="Grid Table 3" w:uiPriority="48"/>
-    <w:lsdException w:name="Grid Table 4" w:uiPriority="49"/>
-    <w:lsdException w:name="Grid Table 5 Dark" w:uiPriority="50"/>
-    <w:lsdException w:name="Grid Table 6 Colorful" w:uiPriority="51"/>
-    <w:lsdException w:name="Grid Table 7 Colorful" w:uiPriority="52"/>
-    <w:lsdException w:name="Grid Table 1 Light Accent 1" w:uiPriority="46"/>
-    <w:lsdException w:name="Grid Table 2 Accent 1" w:uiPriority="47"/>
-    <w:lsdException w:name="Grid Table 3 Accent 1" w:uiPriority="48"/>
-    <w:lsdException w:name="Grid Table 4 Accent 1" w:uiPriority="49"/>
-    <w:lsdException w:name="Grid Table 5 Dark Accent 1" w:uiPriority="50"/>
-    <w:lsdException w:name="Grid Table 6 Colorful Accent 1" w:uiPriority="51"/>
-    <w:lsdException w:name="Grid Table 7 Colorful Accent 1" w:uiPriority="52"/>
-    <w:lsdException w:name="Grid Table 1 Light Accent 2" w:uiPriority="46"/>
-    <w:lsdException w:name="Grid Table 2 Accent 2" w:uiPriority="47"/>
-    <w:lsdException w:name="Grid Table 3 Accent 2" w:uiPriority="48"/>
-    <w:lsdException w:name="Grid Table 4 Accent 2" w:uiPriority="49"/>
-    <w:lsdException w:name="Grid Table 5 Dark Accent 2" w:uiPriority="50"/>
-    <w:lsdException w:name="Grid Table 6 Colorful Accent 2" w:uiPriority="51"/>
-    <w:lsdException w:name="Grid Table 7 Colorful Accent 2" w:uiPriority="52"/>
-    <w:lsdException w:name="Grid Table 1 Light Accent 3" w:uiPriority="46"/>
-    <w:lsdException w:name="Grid Table 2 Accent 3" w:uiPriority="47"/>
-    <w:lsdException w:name="Grid Table 3 Accent 3" w:uiPriority="48"/>
-    <w:lsdException w:name="Grid Table 4 Accent 3" w:uiPriority="49"/>
-    <w:lsdException w:name="Grid Table 5 Dark Accent 3" w:uiPriority="50"/>
-    <w:lsdException w:name="Grid Table 6 Colorful Accent 3" w:uiPriority="51"/>
-    <w:lsdException w:name="Grid Table 7 Colorful Accent 3" w:uiPriority="52"/>
-    <w:lsdException w:name="Grid Table 1 Light Accent 4" w:uiPriority="46"/>
-    <w:lsdException w:name="Grid Table 2 Accent 4" w:uiPriority="47"/>
-    <w:lsdException w:name="Grid Table 3 Accent 4" w:uiPriority="48"/>
-    <w:lsdException w:name="Grid Table 4 Accent 4" w:uiPriority="49"/>
-    <w:lsdException w:name="Grid Table 5 Dark Accent 4" w:uiPriority="50"/>
-    <w:lsdException w:name="Grid Table 6 Colorful Accent 4" w:uiPriority="51"/>
-    <w:lsdException w:name="Grid Table 7 Colorful Accent 4" w:uiPriority="52"/>
-    <w:lsdException w:name="Grid Table 1 Light Accent 5" w:uiPriority="46"/>
-    <w:lsdException w:name="Grid Table 2 Accent 5" w:uiPriority="47"/>
-    <w:lsdException w:name="Grid Table 3 Accent 5" w:uiPriority="48"/>
-    <w:lsdException w:name="Grid Table 4 Accent 5" w:uiPriority="49"/>
-    <w:lsdException w:name="Grid Table 5 Dark Accent 5" w:uiPriority="50"/>
-    <w:lsdException w:name="Grid Table 6 Colorful Accent 5" w:uiPriority="51"/>
-    <w:lsdException w:name="Grid Table 7 Colorful Accent 5" w:uiPriority="52"/>
-    <w:lsdException w:name="Grid Table 1 Light Accent 6" w:uiPriority="46"/>
-    <w:lsdException w:name="Grid Table 2 Accent 6" w:uiPriority="47"/>
-    <w:lsdException w:name="Grid Table 3 Accent 6" w:uiPriority="48"/>
-    <w:lsdException w:name="Grid Table 4 Accent 6" w:uiPriority="49"/>
-    <w:lsdException w:name="Grid Table 5 Dark Accent 6" w:uiPriority="50"/>
-    <w:lsdException w:name="Grid Table 6 Colorful Accent 6" w:uiPriority="51"/>
-    <w:lsdException w:name="Grid Table 7 Colorful Accent 6" w:uiPriority="52"/>
-    <w:lsdException w:name="List Table 1 Light" w:uiPriority="46"/>
-    <w:lsdException w:name="List Table 2" w:uiPriority="47"/>
-    <w:lsdException w:name="List Table 3" w:uiPriority="48"/>
-    <w:lsdException w:name="List Table 4" w:uiPriority="49"/>
-    <w:lsdException w:name="List Table 5 Dark" w:uiPriority="50"/>
-    <w:lsdException w:name="List Table 6 Colorful" w:uiPriority="51"/>
-    <w:lsdException w:name="List Table 7 Colorful" w:uiPriority="52"/>
-    <w:lsdException w:name="List Table 1 Light Accent 1" w:uiPriority="46"/>
-    <w:lsdException w:name="List Table 2 Accent 1" w:uiPriority="47"/>
-    <w:lsdException w:name="List Table 3 Accent 1" w:uiPriority="48"/>
-    <w:lsdException w:name="List Table 4 Accent 1" w:uiPriority="49"/>
-    <w:lsdException w:name="List Table 5 Dark Accent 1" w:uiPriority="50"/>
-    <w:lsdException w:name="List Table 6 Colorful Accent 1" w:uiPriority="51"/>
-    <w:lsdException w:name="List Table 7 Colorful Accent 1" w:uiPriority="52"/>
-    <w:lsdException w:name="List Table 1 Light Accent 2" w:uiPriority="46"/>
-    <w:lsdException w:name="List Table 2 Accent 2" w:uiPriority="47"/>
-    <w:lsdException w:name="List Table 3 Accent 2" w:uiPriority="48"/>
-    <w:lsdException w:name="List Table 4 Accent 2" w:uiPriority="49"/>
-    <w:lsdException w:name="List Table 5 Dark Accent 2" w:uiPriority="50"/>
-    <w:lsdException w:name="List Table 6 Colorful Accent 2" w:uiPriority="51"/>
-    <w:lsdException w:name="List Table 7 Colorful Accent 2" w:uiPriority="52"/>
-    <w:lsdException w:name="List Table 1 Light Accent 3" w:uiPriority="46"/>
-    <w:lsdException w:name="List Table 2 Accent 3" w:uiPriority="47"/>
-    <w:lsdException w:name="List Table 3 Accent 3" w:uiPriority="48"/>
-    <w:lsdException w:name="List Table 4 Accent 3" w:uiPriority="49"/>
-    <w:lsdException w:name="List Table 5 Dark Accent 3" w:uiPriority="50"/>
-    <w:lsdException w:name="List Table 6 Colorful Accent 3" w:uiPriority="51"/>
-    <w:lsdException w:name="List Table 7 Colorful Accent 3" w:uiPriority="52"/>
-    <w:lsdException w:name="List Table 1 Light Accent 4" w:uiPriority="46"/>
-    <w:lsdException w:name="List Table 2 Accent 4" w:uiPriority="47"/>
-    <w:lsdException w:name="List Table 3 Accent 4" w:uiPriority="48"/>
-    <w:lsdException w:name="List Table 4 Accent 4" w:uiPriority="49"/>
-    <w:lsdException w:name="List Table 5 Dark Accent 4" w:uiPriority="50"/>
-    <w:lsdException w:name="List Table 6 Colorful Accent 4" w:uiPriority="51"/>
-    <w:lsdException w:name="List Table 7 Colorful Accent 4" w:uiPriority="52"/>
-    <w:lsdException w:name="List Table 1 Light Accent 5" w:uiPriority="46"/>
-    <w:lsdException w:name="List Table 2 Accent 5" w:uiPriority="47"/>
-    <w:lsdException w:name="List Table 3 Accent 5" w:uiPriority="48"/>
-    <w:lsdException w:name="List Table 4 Accent 5" w:uiPriority="49"/>
-    <w:lsdException w:name="List Table 5 Dark Accent 5" w:uiPriority="50"/>
-    <w:lsdException w:name="List Table 6 Colorful Accent 5" w:uiPriority="51"/>
-    <w:lsdException w:name="List Table 7 Colorful Accent 5" w:uiPriority="52"/>
-    <w:lsdException w:name="List Table 1 Light Accent 6" w:uiPriority="46"/>
-    <w:lsdException w:name="List Table 2 Accent 6" w:uiPriority="47"/>
-    <w:lsdException w:name="List Table 3 Accent 6" w:uiPriority="48"/>
-    <w:lsdException w:name="List Table 4 Accent 6" w:uiPriority="49"/>
-    <w:lsdException w:name="List Table 5 Dark Accent 6" w:uiPriority="50"/>
-    <w:lsdException w:name="List Table 6 Colorful Accent 6" w:uiPriority="51"/>
-    <w:lsdException w:name="List Table 7 Colorful Accent 6" w:uiPriority="52"/>
-    <w:lsdException w:name="Mention" w:semiHidden="1" w:unhideWhenUsed="1"/>
-    <w:lsdException w:name="Smart Hyperlink" w:semiHidden="1" w:unhideWhenUsed="1"/>
-    <w:lsdException w:name="Hashtag" w:semiHidden="1" w:unhideWhenUsed="1"/>
-    <w:lsdException w:name="Unresolved Mention" w:semiHidden="1" w:unhideWhenUsed="1"/>
-    <w:lsdException w:name="Smart Link" w:semiHidden="1" w:unhideWhenUsed="1"/>
+  <w:latentStyles w:defLockedState="0" w:defUIPriority="99" w:defSemiHidden="1" w:defUnhideWhenUsed="1" w:defQFormat="0" w:count="267">
+    <w:lsdException w:name="Normal" w:semiHidden="0" w:uiPriority="0" w:unhideWhenUsed="0" w:qFormat="1"/>
+    <w:lsdException w:name="heading 1" w:semiHidden="0" w:uiPriority="9" w:unhideWhenUsed="0" w:qFormat="1"/>
+    <w:lsdException w:name="heading 2" w:uiPriority="9" w:qFormat="1"/>
+    <w:lsdException w:name="heading 3" w:uiPriority="9" w:qFormat="1"/>
+    <w:lsdException w:name="heading 4" w:uiPriority="9" w:qFormat="1"/>
+    <w:lsdException w:name="heading 5" w:uiPriority="9" w:qFormat="1"/>
+    <w:lsdException w:name="heading 6" w:uiPriority="9" w:qFormat="1"/>
+    <w:lsdException w:name="heading 7" w:uiPriority="9" w:qFormat="1"/>
+    <w:lsdException w:name="heading 8" w:uiPriority="9" w:qFormat="1"/>
+    <w:lsdException w:name="heading 9" w:uiPriority="9" w:qFormat="1"/>
+    <w:lsdException w:name="toc 1" w:uiPriority="39"/>
+    <w:lsdException w:name="toc 2" w:uiPriority="39"/>
+    <w:lsdException w:name="toc 3" w:uiPriority="39"/>
+    <w:lsdException w:name="toc 4" w:uiPriority="39"/>
+    <w:lsdException w:name="toc 5" w:uiPriority="39"/>
+    <w:lsdException w:name="toc 6" w:uiPriority="39"/>
+    <w:lsdException w:name="toc 7" w:uiPriority="39"/>
+    <w:lsdException w:name="toc 8" w:uiPriority="39"/>
+    <w:lsdException w:name="toc 9" w:uiPriority="39"/>
+    <w:lsdException w:name="caption" w:uiPriority="35" w:qFormat="1"/>
+    <w:lsdException w:name="Title" w:semiHidden="0" w:uiPriority="10" w:unhideWhenUsed="0" w:qFormat="1"/>
+    <w:lsdException w:name="Default Paragraph Font" w:uiPriority="1"/>
+    <w:lsdException w:name="Subtitle" w:semiHidden="0" w:uiPriority="11" w:unhideWhenUsed="0" w:qFormat="1"/>
+    <w:lsdException w:name="Strong" w:semiHidden="0" w:uiPriority="22" w:unhideWhenUsed="0" w:qFormat="1"/>
+    <w:lsdException w:name="Emphasis" w:semiHidden="0" w:uiPriority="20" w:unhideWhenUsed="0" w:qFormat="1"/>
+    <w:lsdException w:name="Table Grid" w:semiHidden="0" w:uiPriority="39" w:unhideWhenUsed="0"/>
+    <w:lsdException w:name="Placeholder Text" w:unhideWhenUsed="0"/>
+    <w:lsdException w:name="No Spacing" w:semiHidden="0" w:uiPriority="1" w:unhideWhenUsed="0" w:qFormat="1"/>
+    <w:lsdException w:name="Light Shading" w:semiHidden="0" w:uiPriority="60" w:unhideWhenUsed="0"/>
+    <w:lsdException w:name="Light List" w:semiHidden="0" w:uiPriority="61" w:unhideWhenUsed="0"/>
+    <w:lsdException w:name="Light Grid" w:semiHidden="0" w:uiPriority="62" w:unhideWhenUsed="0"/>
+    <w:lsdException w:name="Medium Shading 1" w:semiHidden="0" w:uiPriority="63" w:unhideWhenUsed="0"/>
+    <w:lsdException w:name="Medium Shading 2" w:semiHidden="0" w:uiPriority="64" w:unhideWhenUsed="0"/>
+    <w:lsdException w:name="Medium List 1" w:semiHidden="0" w:uiPriority="65" w:unhideWhenUsed="0"/>
+    <w:lsdException w:name="Medium List 2" w:semiHidden="0" w:uiPriority="66" w:unhideWhenUsed="0"/>
+    <w:lsdException w:name="Medium Grid 1" w:semiHidden="0" w:uiPriority="67" w:unhideWhenUsed="0"/>
+    <w:lsdException w:name="Medium Grid 2" w:semiHidden="0" w:uiPriority="68" w:unhideWhenUsed="0"/>
+    <w:lsdException w:name="Medium Grid 3" w:semiHidden="0" w:uiPriority="69" w:unhideWhenUsed="0"/>
+    <w:lsdException w:name="Dark List" w:semiHidden="0" w:uiPriority="70" w:unhideWhenUsed="0"/>
+    <w:lsdException w:name="Colorful Shading" w:semiHidden="0" w:uiPriority="71" w:unhideWhenUsed="0"/>
+    <w:lsdException w:name="Colorful List" w:semiHidden="0" w:uiPriority="72" w:unhideWhenUsed="0"/>
+    <w:lsdException w:name="Colorful Grid" w:semiHidden="0" w:uiPriority="73" w:unhideWhenUsed="0"/>
+    <w:lsdException w:name="Light Shading Accent 1" w:semiHidden="0" w:uiPriority="60" w:unhideWhenUsed="0"/>
+    <w:lsdException w:name="Light List Accent 1" w:semiHidden="0" w:uiPriority="61" w:unhideWhenUsed="0"/>
+    <w:lsdException w:name="Light Grid Accent 1" w:semiHidden="0" w:uiPriority="62" w:unhideWhenUsed="0"/>
+    <w:lsdException w:name="Medium Shading 1 Accent 1" w:semiHidden="0" w:uiPriority="63" w:unhideWhenUsed="0"/>
+    <w:lsdException w:name="Medium Shading 2 Accent 1" w:semiHidden="0" w:uiPriority="64" w:unhideWhenUsed="0"/>
+    <w:lsdException w:name="Medium List 1 Accent 1" w:semiHidden="0" w:uiPriority="65" w:unhideWhenUsed="0"/>
+    <w:lsdException w:name="Revision" w:unhideWhenUsed="0"/>
+    <w:lsdException w:name="List Paragraph" w:semiHidden="0" w:uiPriority="34" w:unhideWhenUsed="0" w:qFormat="1"/>
+    <w:lsdException w:name="Quote" w:semiHidden="0" w:uiPriority="29" w:unhideWhenUsed="0" w:qFormat="1"/>
+    <w:lsdException w:name="Intense Quote" w:semiHidden="0" w:uiPriority="30" w:unhideWhenUsed="0" w:qFormat="1"/>
+    <w:lsdException w:name="Medium List 2 Accent 1" w:semiHidden="0" w:uiPriority="66" w:unhideWhenUsed="0"/>
+    <w:lsdException w:name="Medium Grid 1 Accent 1" w:semiHidden="0" w:uiPriority="67" w:unhideWhenUsed="0"/>
+    <w:lsdException w:name="Medium Grid 2 Accent 1" w:semiHidden="0" w:uiPriority="68" w:unhideWhenUsed="0"/>
+    <w:lsdException w:name="Medium Grid 3 Accent 1" w:semiHidden="0" w:uiPriority="69" w:unhideWhenUsed="0"/>
+    <w:lsdException w:name="Dark List Accent 1" w:semiHidden="0" w:uiPriority="70" w:unhideWhenUsed="0"/>
+    <w:lsdException w:name="Colorful Shading Accent 1" w:semiHidden="0" w:uiPriority="71" w:unhideWhenUsed="0"/>
+    <w:lsdException w:name="Colorful List Accent 1" w:semiHidden="0" w:uiPriority="72" w:unhideWhenUsed="0"/>
+    <w:lsdException w:name="Colorful Grid Accent 1" w:semiHidden="0" w:uiPriority="73" w:unhideWhenUsed="0"/>
+    <w:lsdException w:name="Light Shading Accent 2" w:semiHidden="0" w:uiPriority="60" w:unhideWhenUsed="0"/>
+    <w:lsdException w:name="Light List Accent 2" w:semiHidden="0" w:uiPriority="61" w:unhideWhenUsed="0"/>
+    <w:lsdException w:name="Light Grid Accent 2" w:semiHidden="0" w:uiPriority="62" w:unhideWhenUsed="0"/>
+    <w:lsdException w:name="Medium Shading 1 Accent 2" w:semiHidden="0" w:uiPriority="63" w:unhideWhenUsed="0"/>
+    <w:lsdException w:name="Medium Shading 2 Accent 2" w:semiHidden="0" w:uiPriority="64" w:unhideWhenUsed="0"/>
+    <w:lsdException w:name="Medium List 1 Accent 2" w:semiHidden="0" w:uiPriority="65" w:unhideWhenUsed="0"/>
+    <w:lsdException w:name="Medium List 2 Accent 2" w:semiHidden="0" w:uiPriority="66" w:unhideWhenUsed="0"/>
+    <w:lsdException w:name="Medium Grid 1 Accent 2" w:semiHidden="0" w:uiPriority="67" w:unhideWhenUsed="0"/>
+    <w:lsdException w:name="Medium Grid 2 Accent 2" w:semiHidden="0" w:uiPriority="68" w:unhideWhenUsed="0"/>
+    <w:lsdException w:name="Medium Grid 3 Accent 2" w:semiHidden="0" w:uiPriority="69" w:unhideWhenUsed="0"/>
+    <w:lsdException w:name="Dark List Accent 2" w:semiHidden="0" w:uiPriority="70" w:unhideWhenUsed="0"/>
+    <w:lsdException w:name="Colorful Shading Accent 2" w:semiHidden="0" w:uiPriority="71" w:unhideWhenUsed="0"/>
+    <w:lsdException w:name="Colorful List Accent 2" w:semiHidden="0" w:uiPriority="72" w:unhideWhenUsed="0"/>
+    <w:lsdException w:name="Colorful Grid Accent 2" w:semiHidden="0" w:uiPriority="73" w:unhideWhenUsed="0"/>
+    <w:lsdException w:name="Light Shading Accent 3" w:semiHidden="0" w:uiPriority="60" w:unhideWhenUsed="0"/>
+    <w:lsdException w:name="Light List Accent 3" w:semiHidden="0" w:uiPriority="61" w:unhideWhenUsed="0"/>
+    <w:lsdException w:name="Light Grid Accent 3" w:semiHidden="0" w:uiPriority="62" w:unhideWhenUsed="0"/>
+    <w:lsdException w:name="Medium Shading 1 Accent 3" w:semiHidden="0" w:uiPriority="63" w:unhideWhenUsed="0"/>
+    <w:lsdException w:name="Medium Shading 2 Accent 3" w:semiHidden="0" w:uiPriority="64" w:unhideWhenUsed="0"/>
+    <w:lsdException w:name="Medium List 1 Accent 3" w:semiHidden="0" w:uiPriority="65" w:unhideWhenUsed="0"/>
+    <w:lsdException w:name="Medium List 2 Accent 3" w:semiHidden="0" w:uiPriority="66" w:unhideWhenUsed="0"/>
+    <w:lsdException w:name="Medium Grid 1 Accent 3" w:semiHidden="0" w:uiPriority="67" w:unhideWhenUsed="0"/>
+    <w:lsdException w:name="Medium Grid 2 Accent 3" w:semiHidden="0" w:uiPriority="68" w:unhideWhenUsed="0"/>
+    <w:lsdException w:name="Medium Grid 3 Accent 3" w:semiHidden="0" w:uiPriority="69" w:unhideWhenUsed="0"/>
+    <w:lsdException w:name="Dark List Accent 3" w:semiHidden="0" w:uiPriority="70" w:unhideWhenUsed="0"/>
+    <w:lsdException w:name="Colorful Shading Accent 3" w:semiHidden="0" w:uiPriority="71" w:unhideWhenUsed="0"/>
+    <w:lsdException w:name="Colorful List Accent 3" w:semiHidden="0" w:uiPriority="72" w:unhideWhenUsed="0"/>
+    <w:lsdException w:name="Colorful Grid Accent 3" w:semiHidden="0" w:uiPriority="73" w:unhideWhenUsed="0"/>
+    <w:lsdException w:name="Light Shading Accent 4" w:semiHidden="0" w:uiPriority="60" w:unhideWhenUsed="0"/>
+    <w:lsdException w:name="Light List Accent 4" w:semiHidden="0" w:uiPriority="61" w:unhideWhenUsed="0"/>
+    <w:lsdException w:name="Light Grid Accent 4" w:semiHidden="0" w:uiPriority="62" w:unhideWhenUsed="0"/>
+    <w:lsdException w:name="Medium Shading 1 Accent 4" w:semiHidden="0" w:uiPriority="63" w:unhideWhenUsed="0"/>
+    <w:lsdException w:name="Medium Shading 2 Accent 4" w:semiHidden="0" w:uiPriority="64" w:unhideWhenUsed="0"/>
+    <w:lsdException w:name="Medium List 1 Accent 4" w:semiHidden="0" w:uiPriority="65" w:unhideWhenUsed="0"/>
+    <w:lsdException w:name="Medium List 2 Accent 4" w:semiHidden="0" w:uiPriority="66" w:unhideWhenUsed="0"/>
+    <w:lsdException w:name="Medium Grid 1 Accent 4" w:semiHidden="0" w:uiPriority="67" w:unhideWhenUsed="0"/>
+    <w:lsdException w:name="Medium Grid 2 Accent 4" w:semiHidden="0" w:uiPriority="68" w:unhideWhenUsed="0"/>
+    <w:lsdException w:name="Medium Grid 3 Accent 4" w:semiHidden="0" w:uiPriority="69" w:unhideWhenUsed="0"/>
+    <w:lsdException w:name="Dark List Accent 4" w:semiHidden="0" w:uiPriority="70" w:unhideWhenUsed="0"/>
+    <w:lsdException w:name="Colorful Shading Accent 4" w:semiHidden="0" w:uiPriority="71" w:unhideWhenUsed="0"/>
+    <w:lsdException w:name="Colorful List Accent 4" w:semiHidden="0" w:uiPriority="72" w:unhideWhenUsed="0"/>
+    <w:lsdException w:name="Colorful Grid Accent 4" w:semiHidden="0" w:uiPriority="73" w:unhideWhenUsed="0"/>
+    <w:lsdException w:name="Light Shading Accent 5" w:semiHidden="0" w:uiPriority="60" w:unhideWhenUsed="0"/>
+    <w:lsdException w:name="Light List Accent 5" w:semiHidden="0" w:uiPriority="61" w:unhideWhenUsed="0"/>
+    <w:lsdException w:name="Light Grid Accent 5" w:semiHidden="0" w:uiPriority="62" w:unhideWhenUsed="0"/>
+    <w:lsdException w:name="Medium Shading 1 Accent 5" w:semiHidden="0" w:uiPriority="63" w:unhideWhenUsed="0"/>
+    <w:lsdException w:name="Medium Shading 2 Accent 5" w:semiHidden="0" w:uiPriority="64" w:unhideWhenUsed="0"/>
+    <w:lsdException w:name="Medium List 1 Accent 5" w:semiHidden="0" w:uiPriority="65" w:unhideWhenUsed="0"/>
+    <w:lsdException w:name="Medium List 2 Accent 5" w:semiHidden="0" w:uiPriority="66" w:unhideWhenUsed="0"/>
+    <w:lsdException w:name="Medium Grid 1 Accent 5" w:semiHidden="0" w:uiPriority="67" w:unhideWhenUsed="0"/>
+    <w:lsdException w:name="Medium Grid 2 Accent 5" w:semiHidden="0" w:uiPriority="68" w:unhideWhenUsed="0"/>
+    <w:lsdException w:name="Medium Grid 3 Accent 5" w:semiHidden="0" w:uiPriority="69" w:unhideWhenUsed="0"/>
+    <w:lsdException w:name="Dark List Accent 5" w:semiHidden="0" w:uiPriority="70" w:unhideWhenUsed="0"/>
+    <w:lsdException w:name="Colorful Shading Accent 5" w:semiHidden="0" w:uiPriority="71" w:unhideWhenUsed="0"/>
+    <w:lsdException w:name="Colorful List Accent 5" w:semiHidden="0" w:uiPriority="72" w:unhideWhenUsed="0"/>
+    <w:lsdException w:name="Colorful Grid Accent 5" w:semiHidden="0" w:uiPriority="73" w:unhideWhenUsed="0"/>
+    <w:lsdException w:name="Light Shading Accent 6" w:semiHidden="0" w:uiPriority="60" w:unhideWhenUsed="0"/>
+    <w:lsdException w:name="Light List Accent 6" w:semiHidden="0" w:uiPriority="61" w:unhideWhenUsed="0"/>
+    <w:lsdException w:name="Light Grid Accent 6" w:semiHidden="0" w:uiPriority="62" w:unhideWhenUsed="0"/>
+    <w:lsdException w:name="Medium Shading 1 Accent 6" w:semiHidden="0" w:uiPriority="63" w:unhideWhenUsed="0"/>
+    <w:lsdException w:name="Medium Shading 2 Accent 6" w:semiHidden="0" w:uiPriority="64" w:unhideWhenUsed="0"/>
+    <w:lsdException w:name="Medium List 1 Accent 6" w:semiHidden="0" w:uiPriority="65" w:unhideWhenUsed="0"/>
+    <w:lsdException w:name="Medium List 2 Accent 6" w:semiHidden="0" w:uiPriority="66" w:unhideWhenUsed="0"/>
+    <w:lsdException w:name="Medium Grid 1 Accent 6" w:semiHidden="0" w:uiPriority="67" w:unhideWhenUsed="0"/>
+    <w:lsdException w:name="Medium Grid 2 Accent 6" w:semiHidden="0" w:uiPriority="68" w:unhideWhenUsed="0"/>
+    <w:lsdException w:name="Medium Grid 3 Accent 6" w:semiHidden="0" w:uiPriority="69" w:unhideWhenUsed="0"/>
+    <w:lsdException w:name="Dark List Accent 6" w:semiHidden="0" w:uiPriority="70" w:unhideWhenUsed="0"/>
+    <w:lsdException w:name="Colorful Shading Accent 6" w:semiHidden="0" w:uiPriority="71" w:unhideWhenUsed="0"/>
+    <w:lsdException w:name="Colorful List Accent 6" w:semiHidden="0" w:uiPriority="72" w:unhideWhenUsed="0"/>
+    <w:lsdException w:name="Colorful Grid Accent 6" w:semiHidden="0" w:uiPriority="73" w:unhideWhenUsed="0"/>
+    <w:lsdException w:name="Subtle Emphasis" w:semiHidden="0" w:uiPriority="19" w:unhideWhenUsed="0" w:qFormat="1"/>
+    <w:lsdException w:name="Intense Emphasis" w:semiHidden="0" w:uiPriority="21" w:unhideWhenUsed="0" w:qFormat="1"/>
+    <w:lsdException w:name="Subtle Reference" w:semiHidden="0" w:uiPriority="31" w:unhideWhenUsed="0" w:qFormat="1"/>
+    <w:lsdException w:name="Intense Reference" w:semiHidden="0" w:uiPriority="32" w:unhideWhenUsed="0" w:qFormat="1"/>
+    <w:lsdException w:name="Book Title" w:semiHidden="0" w:uiPriority="33" w:unhideWhenUsed="0" w:qFormat="1"/>
+    <w:lsdException w:name="Bibliography" w:uiPriority="37"/>
+    <w:lsdException w:name="TOC Heading" w:uiPriority="39" w:qFormat="1"/>
   </w:latentStyles>
-  <w:style w:type="paragraph" w:default="1" w:styleId="Normal">
+  <w:style w:type="paragraph" w:default="1" w:styleId="a">
     <w:name w:val="Normal"/>
     <w:qFormat/>
   </w:style>
-  <w:style w:type="character" w:default="1" w:styleId="DefaultParagraphFont">
+  <w:style w:type="character" w:default="1" w:styleId="a0">
     <w:name w:val="Default Paragraph Font"/>
     <w:uiPriority w:val="1"/>
     <w:semiHidden/>
     <w:unhideWhenUsed/>
   </w:style>
-  <w:style w:type="table" w:default="1" w:styleId="TableNormal">
+  <w:style w:type="table" w:default="1" w:styleId="a1">
     <w:name w:val="Normal Table"/>
     <w:uiPriority w:val="99"/>
     <w:semiHidden/>
@@ -1180,15 +1024,226 @@
       </w:tblCellMar>
     </w:tblPr>
   </w:style>
-  <w:style w:type="numbering" w:default="1" w:styleId="NoList">
+  <w:style w:type="numbering" w:default="1" w:styleId="a2">
     <w:name w:val="No List"/>
     <w:uiPriority w:val="99"/>
     <w:semiHidden/>
     <w:unhideWhenUsed/>
   </w:style>
-  <w:style w:type="paragraph" w:styleId="NormalWeb">
+  <w:style w:type="paragraph" w:styleId="a3">
     <w:name w:val="Normal (Web)"/>
-    <w:basedOn w:val="Normal"/>
+    <w:basedOn w:val="a"/>
+    <w:uiPriority w:val="99"/>
+    <w:semiHidden/>
+    <w:unhideWhenUsed/>
+    <w:rsid w:val="00B074BF"/>
+    <w:pPr>
+      <w:spacing w:before="100" w:beforeAutospacing="1" w:after="100" w:afterAutospacing="1" w:line="240" w:lineRule="auto"/>
+    </w:pPr>
+    <w:rPr>
+      <w:rFonts w:ascii="Times New Roman" w:eastAsia="Times New Roman" w:hAnsi="Times New Roman" w:cs="Times New Roman"/>
+      <w:kern w:val="0"/>
+      <w:sz w:val="24"/>
+      <w:szCs w:val="24"/>
+      <w:lang w:bidi="ar-SA"/>
+      <w14:ligatures w14:val="none"/>
+    </w:rPr>
+  </w:style>
+</w:styles>
+</file>
+
+<file path=word/stylesWithEffects.xml><?xml version="1.0" encoding="utf-8"?>
+<w:styles xmlns:wpc="http://schemas.microsoft.com/office/word/2010/wordprocessingCanvas" xmlns:mc="http://schemas.openxmlformats.org/markup-compatibility/2006" xmlns:o="urn:schemas-microsoft-com:office:office" xmlns:r="http://schemas.openxmlformats.org/officeDocument/2006/relationships" xmlns:m="http://schemas.openxmlformats.org/officeDocument/2006/math" xmlns:v="urn:schemas-microsoft-com:vml" xmlns:wp14="http://schemas.microsoft.com/office/word/2010/wordprocessingDrawing" xmlns:wp="http://schemas.openxmlformats.org/drawingml/2006/wordprocessingDrawing" xmlns:w10="urn:schemas-microsoft-com:office:word" xmlns:w="http://schemas.openxmlformats.org/wordprocessingml/2006/main" xmlns:w14="http://schemas.microsoft.com/office/word/2010/wordml" xmlns:wpg="http://schemas.microsoft.com/office/word/2010/wordprocessingGroup" xmlns:wpi="http://schemas.microsoft.com/office/word/2010/wordprocessingInk" xmlns:wne="http://schemas.microsoft.com/office/word/2006/wordml" xmlns:wps="http://schemas.microsoft.com/office/word/2010/wordprocessingShape" mc:Ignorable="w14 wp14">
+  <w:docDefaults>
+    <w:rPrDefault>
+      <w:rPr>
+        <w:rFonts w:asciiTheme="minorHAnsi" w:eastAsiaTheme="minorHAnsi" w:hAnsiTheme="minorHAnsi" w:cstheme="minorBidi"/>
+        <w:kern w:val="2"/>
+        <w:sz w:val="22"/>
+        <w:szCs w:val="28"/>
+        <w:lang w:val="en-US" w:eastAsia="en-US" w:bidi="th-TH"/>
+        <w14:ligatures w14:val="standardContextual"/>
+      </w:rPr>
+    </w:rPrDefault>
+    <w:pPrDefault>
+      <w:pPr>
+        <w:spacing w:after="160" w:line="259" w:lineRule="auto"/>
+      </w:pPr>
+    </w:pPrDefault>
+  </w:docDefaults>
+  <w:latentStyles w:defLockedState="0" w:defUIPriority="99" w:defSemiHidden="1" w:defUnhideWhenUsed="1" w:defQFormat="0" w:count="267">
+    <w:lsdException w:name="Normal" w:semiHidden="0" w:uiPriority="0" w:unhideWhenUsed="0" w:qFormat="1"/>
+    <w:lsdException w:name="heading 1" w:semiHidden="0" w:uiPriority="9" w:unhideWhenUsed="0" w:qFormat="1"/>
+    <w:lsdException w:name="heading 2" w:uiPriority="9" w:qFormat="1"/>
+    <w:lsdException w:name="heading 3" w:uiPriority="9" w:qFormat="1"/>
+    <w:lsdException w:name="heading 4" w:uiPriority="9" w:qFormat="1"/>
+    <w:lsdException w:name="heading 5" w:uiPriority="9" w:qFormat="1"/>
+    <w:lsdException w:name="heading 6" w:uiPriority="9" w:qFormat="1"/>
+    <w:lsdException w:name="heading 7" w:uiPriority="9" w:qFormat="1"/>
+    <w:lsdException w:name="heading 8" w:uiPriority="9" w:qFormat="1"/>
+    <w:lsdException w:name="heading 9" w:uiPriority="9" w:qFormat="1"/>
+    <w:lsdException w:name="toc 1" w:uiPriority="39"/>
+    <w:lsdException w:name="toc 2" w:uiPriority="39"/>
+    <w:lsdException w:name="toc 3" w:uiPriority="39"/>
+    <w:lsdException w:name="toc 4" w:uiPriority="39"/>
+    <w:lsdException w:name="toc 5" w:uiPriority="39"/>
+    <w:lsdException w:name="toc 6" w:uiPriority="39"/>
+    <w:lsdException w:name="toc 7" w:uiPriority="39"/>
+    <w:lsdException w:name="toc 8" w:uiPriority="39"/>
+    <w:lsdException w:name="toc 9" w:uiPriority="39"/>
+    <w:lsdException w:name="caption" w:uiPriority="35" w:qFormat="1"/>
+    <w:lsdException w:name="Title" w:semiHidden="0" w:uiPriority="10" w:unhideWhenUsed="0" w:qFormat="1"/>
+    <w:lsdException w:name="Default Paragraph Font" w:uiPriority="1"/>
+    <w:lsdException w:name="Subtitle" w:semiHidden="0" w:uiPriority="11" w:unhideWhenUsed="0" w:qFormat="1"/>
+    <w:lsdException w:name="Strong" w:semiHidden="0" w:uiPriority="22" w:unhideWhenUsed="0" w:qFormat="1"/>
+    <w:lsdException w:name="Emphasis" w:semiHidden="0" w:uiPriority="20" w:unhideWhenUsed="0" w:qFormat="1"/>
+    <w:lsdException w:name="Table Grid" w:semiHidden="0" w:uiPriority="39" w:unhideWhenUsed="0"/>
+    <w:lsdException w:name="Placeholder Text" w:unhideWhenUsed="0"/>
+    <w:lsdException w:name="No Spacing" w:semiHidden="0" w:uiPriority="1" w:unhideWhenUsed="0" w:qFormat="1"/>
+    <w:lsdException w:name="Light Shading" w:semiHidden="0" w:uiPriority="60" w:unhideWhenUsed="0"/>
+    <w:lsdException w:name="Light List" w:semiHidden="0" w:uiPriority="61" w:unhideWhenUsed="0"/>
+    <w:lsdException w:name="Light Grid" w:semiHidden="0" w:uiPriority="62" w:unhideWhenUsed="0"/>
+    <w:lsdException w:name="Medium Shading 1" w:semiHidden="0" w:uiPriority="63" w:unhideWhenUsed="0"/>
+    <w:lsdException w:name="Medium Shading 2" w:semiHidden="0" w:uiPriority="64" w:unhideWhenUsed="0"/>
+    <w:lsdException w:name="Medium List 1" w:semiHidden="0" w:uiPriority="65" w:unhideWhenUsed="0"/>
+    <w:lsdException w:name="Medium List 2" w:semiHidden="0" w:uiPriority="66" w:unhideWhenUsed="0"/>
+    <w:lsdException w:name="Medium Grid 1" w:semiHidden="0" w:uiPriority="67" w:unhideWhenUsed="0"/>
+    <w:lsdException w:name="Medium Grid 2" w:semiHidden="0" w:uiPriority="68" w:unhideWhenUsed="0"/>
+    <w:lsdException w:name="Medium Grid 3" w:semiHidden="0" w:uiPriority="69" w:unhideWhenUsed="0"/>
+    <w:lsdException w:name="Dark List" w:semiHidden="0" w:uiPriority="70" w:unhideWhenUsed="0"/>
+    <w:lsdException w:name="Colorful Shading" w:semiHidden="0" w:uiPriority="71" w:unhideWhenUsed="0"/>
+    <w:lsdException w:name="Colorful List" w:semiHidden="0" w:uiPriority="72" w:unhideWhenUsed="0"/>
+    <w:lsdException w:name="Colorful Grid" w:semiHidden="0" w:uiPriority="73" w:unhideWhenUsed="0"/>
+    <w:lsdException w:name="Light Shading Accent 1" w:semiHidden="0" w:uiPriority="60" w:unhideWhenUsed="0"/>
+    <w:lsdException w:name="Light List Accent 1" w:semiHidden="0" w:uiPriority="61" w:unhideWhenUsed="0"/>
+    <w:lsdException w:name="Light Grid Accent 1" w:semiHidden="0" w:uiPriority="62" w:unhideWhenUsed="0"/>
+    <w:lsdException w:name="Medium Shading 1 Accent 1" w:semiHidden="0" w:uiPriority="63" w:unhideWhenUsed="0"/>
+    <w:lsdException w:name="Medium Shading 2 Accent 1" w:semiHidden="0" w:uiPriority="64" w:unhideWhenUsed="0"/>
+    <w:lsdException w:name="Medium List 1 Accent 1" w:semiHidden="0" w:uiPriority="65" w:unhideWhenUsed="0"/>
+    <w:lsdException w:name="Revision" w:unhideWhenUsed="0"/>
+    <w:lsdException w:name="List Paragraph" w:semiHidden="0" w:uiPriority="34" w:unhideWhenUsed="0" w:qFormat="1"/>
+    <w:lsdException w:name="Quote" w:semiHidden="0" w:uiPriority="29" w:unhideWhenUsed="0" w:qFormat="1"/>
+    <w:lsdException w:name="Intense Quote" w:semiHidden="0" w:uiPriority="30" w:unhideWhenUsed="0" w:qFormat="1"/>
+    <w:lsdException w:name="Medium List 2 Accent 1" w:semiHidden="0" w:uiPriority="66" w:unhideWhenUsed="0"/>
+    <w:lsdException w:name="Medium Grid 1 Accent 1" w:semiHidden="0" w:uiPriority="67" w:unhideWhenUsed="0"/>
+    <w:lsdException w:name="Medium Grid 2 Accent 1" w:semiHidden="0" w:uiPriority="68" w:unhideWhenUsed="0"/>
+    <w:lsdException w:name="Medium Grid 3 Accent 1" w:semiHidden="0" w:uiPriority="69" w:unhideWhenUsed="0"/>
+    <w:lsdException w:name="Dark List Accent 1" w:semiHidden="0" w:uiPriority="70" w:unhideWhenUsed="0"/>
+    <w:lsdException w:name="Colorful Shading Accent 1" w:semiHidden="0" w:uiPriority="71" w:unhideWhenUsed="0"/>
+    <w:lsdException w:name="Colorful List Accent 1" w:semiHidden="0" w:uiPriority="72" w:unhideWhenUsed="0"/>
+    <w:lsdException w:name="Colorful Grid Accent 1" w:semiHidden="0" w:uiPriority="73" w:unhideWhenUsed="0"/>
+    <w:lsdException w:name="Light Shading Accent 2" w:semiHidden="0" w:uiPriority="60" w:unhideWhenUsed="0"/>
+    <w:lsdException w:name="Light List Accent 2" w:semiHidden="0" w:uiPriority="61" w:unhideWhenUsed="0"/>
+    <w:lsdException w:name="Light Grid Accent 2" w:semiHidden="0" w:uiPriority="62" w:unhideWhenUsed="0"/>
+    <w:lsdException w:name="Medium Shading 1 Accent 2" w:semiHidden="0" w:uiPriority="63" w:unhideWhenUsed="0"/>
+    <w:lsdException w:name="Medium Shading 2 Accent 2" w:semiHidden="0" w:uiPriority="64" w:unhideWhenUsed="0"/>
+    <w:lsdException w:name="Medium List 1 Accent 2" w:semiHidden="0" w:uiPriority="65" w:unhideWhenUsed="0"/>
+    <w:lsdException w:name="Medium List 2 Accent 2" w:semiHidden="0" w:uiPriority="66" w:unhideWhenUsed="0"/>
+    <w:lsdException w:name="Medium Grid 1 Accent 2" w:semiHidden="0" w:uiPriority="67" w:unhideWhenUsed="0"/>
+    <w:lsdException w:name="Medium Grid 2 Accent 2" w:semiHidden="0" w:uiPriority="68" w:unhideWhenUsed="0"/>
+    <w:lsdException w:name="Medium Grid 3 Accent 2" w:semiHidden="0" w:uiPriority="69" w:unhideWhenUsed="0"/>
+    <w:lsdException w:name="Dark List Accent 2" w:semiHidden="0" w:uiPriority="70" w:unhideWhenUsed="0"/>
+    <w:lsdException w:name="Colorful Shading Accent 2" w:semiHidden="0" w:uiPriority="71" w:unhideWhenUsed="0"/>
+    <w:lsdException w:name="Colorful List Accent 2" w:semiHidden="0" w:uiPriority="72" w:unhideWhenUsed="0"/>
+    <w:lsdException w:name="Colorful Grid Accent 2" w:semiHidden="0" w:uiPriority="73" w:unhideWhenUsed="0"/>
+    <w:lsdException w:name="Light Shading Accent 3" w:semiHidden="0" w:uiPriority="60" w:unhideWhenUsed="0"/>
+    <w:lsdException w:name="Light List Accent 3" w:semiHidden="0" w:uiPriority="61" w:unhideWhenUsed="0"/>
+    <w:lsdException w:name="Light Grid Accent 3" w:semiHidden="0" w:uiPriority="62" w:unhideWhenUsed="0"/>
+    <w:lsdException w:name="Medium Shading 1 Accent 3" w:semiHidden="0" w:uiPriority="63" w:unhideWhenUsed="0"/>
+    <w:lsdException w:name="Medium Shading 2 Accent 3" w:semiHidden="0" w:uiPriority="64" w:unhideWhenUsed="0"/>
+    <w:lsdException w:name="Medium List 1 Accent 3" w:semiHidden="0" w:uiPriority="65" w:unhideWhenUsed="0"/>
+    <w:lsdException w:name="Medium List 2 Accent 3" w:semiHidden="0" w:uiPriority="66" w:unhideWhenUsed="0"/>
+    <w:lsdException w:name="Medium Grid 1 Accent 3" w:semiHidden="0" w:uiPriority="67" w:unhideWhenUsed="0"/>
+    <w:lsdException w:name="Medium Grid 2 Accent 3" w:semiHidden="0" w:uiPriority="68" w:unhideWhenUsed="0"/>
+    <w:lsdException w:name="Medium Grid 3 Accent 3" w:semiHidden="0" w:uiPriority="69" w:unhideWhenUsed="0"/>
+    <w:lsdException w:name="Dark List Accent 3" w:semiHidden="0" w:uiPriority="70" w:unhideWhenUsed="0"/>
+    <w:lsdException w:name="Colorful Shading Accent 3" w:semiHidden="0" w:uiPriority="71" w:unhideWhenUsed="0"/>
+    <w:lsdException w:name="Colorful List Accent 3" w:semiHidden="0" w:uiPriority="72" w:unhideWhenUsed="0"/>
+    <w:lsdException w:name="Colorful Grid Accent 3" w:semiHidden="0" w:uiPriority="73" w:unhideWhenUsed="0"/>
+    <w:lsdException w:name="Light Shading Accent 4" w:semiHidden="0" w:uiPriority="60" w:unhideWhenUsed="0"/>
+    <w:lsdException w:name="Light List Accent 4" w:semiHidden="0" w:uiPriority="61" w:unhideWhenUsed="0"/>
+    <w:lsdException w:name="Light Grid Accent 4" w:semiHidden="0" w:uiPriority="62" w:unhideWhenUsed="0"/>
+    <w:lsdException w:name="Medium Shading 1 Accent 4" w:semiHidden="0" w:uiPriority="63" w:unhideWhenUsed="0"/>
+    <w:lsdException w:name="Medium Shading 2 Accent 4" w:semiHidden="0" w:uiPriority="64" w:unhideWhenUsed="0"/>
+    <w:lsdException w:name="Medium List 1 Accent 4" w:semiHidden="0" w:uiPriority="65" w:unhideWhenUsed="0"/>
+    <w:lsdException w:name="Medium List 2 Accent 4" w:semiHidden="0" w:uiPriority="66" w:unhideWhenUsed="0"/>
+    <w:lsdException w:name="Medium Grid 1 Accent 4" w:semiHidden="0" w:uiPriority="67" w:unhideWhenUsed="0"/>
+    <w:lsdException w:name="Medium Grid 2 Accent 4" w:semiHidden="0" w:uiPriority="68" w:unhideWhenUsed="0"/>
+    <w:lsdException w:name="Medium Grid 3 Accent 4" w:semiHidden="0" w:uiPriority="69" w:unhideWhenUsed="0"/>
+    <w:lsdException w:name="Dark List Accent 4" w:semiHidden="0" w:uiPriority="70" w:unhideWhenUsed="0"/>
+    <w:lsdException w:name="Colorful Shading Accent 4" w:semiHidden="0" w:uiPriority="71" w:unhideWhenUsed="0"/>
+    <w:lsdException w:name="Colorful List Accent 4" w:semiHidden="0" w:uiPriority="72" w:unhideWhenUsed="0"/>
+    <w:lsdException w:name="Colorful Grid Accent 4" w:semiHidden="0" w:uiPriority="73" w:unhideWhenUsed="0"/>
+    <w:lsdException w:name="Light Shading Accent 5" w:semiHidden="0" w:uiPriority="60" w:unhideWhenUsed="0"/>
+    <w:lsdException w:name="Light List Accent 5" w:semiHidden="0" w:uiPriority="61" w:unhideWhenUsed="0"/>
+    <w:lsdException w:name="Light Grid Accent 5" w:semiHidden="0" w:uiPriority="62" w:unhideWhenUsed="0"/>
+    <w:lsdException w:name="Medium Shading 1 Accent 5" w:semiHidden="0" w:uiPriority="63" w:unhideWhenUsed="0"/>
+    <w:lsdException w:name="Medium Shading 2 Accent 5" w:semiHidden="0" w:uiPriority="64" w:unhideWhenUsed="0"/>
+    <w:lsdException w:name="Medium List 1 Accent 5" w:semiHidden="0" w:uiPriority="65" w:unhideWhenUsed="0"/>
+    <w:lsdException w:name="Medium List 2 Accent 5" w:semiHidden="0" w:uiPriority="66" w:unhideWhenUsed="0"/>
+    <w:lsdException w:name="Medium Grid 1 Accent 5" w:semiHidden="0" w:uiPriority="67" w:unhideWhenUsed="0"/>
+    <w:lsdException w:name="Medium Grid 2 Accent 5" w:semiHidden="0" w:uiPriority="68" w:unhideWhenUsed="0"/>
+    <w:lsdException w:name="Medium Grid 3 Accent 5" w:semiHidden="0" w:uiPriority="69" w:unhideWhenUsed="0"/>
+    <w:lsdException w:name="Dark List Accent 5" w:semiHidden="0" w:uiPriority="70" w:unhideWhenUsed="0"/>
+    <w:lsdException w:name="Colorful Shading Accent 5" w:semiHidden="0" w:uiPriority="71" w:unhideWhenUsed="0"/>
+    <w:lsdException w:name="Colorful List Accent 5" w:semiHidden="0" w:uiPriority="72" w:unhideWhenUsed="0"/>
+    <w:lsdException w:name="Colorful Grid Accent 5" w:semiHidden="0" w:uiPriority="73" w:unhideWhenUsed="0"/>
+    <w:lsdException w:name="Light Shading Accent 6" w:semiHidden="0" w:uiPriority="60" w:unhideWhenUsed="0"/>
+    <w:lsdException w:name="Light List Accent 6" w:semiHidden="0" w:uiPriority="61" w:unhideWhenUsed="0"/>
+    <w:lsdException w:name="Light Grid Accent 6" w:semiHidden="0" w:uiPriority="62" w:unhideWhenUsed="0"/>
+    <w:lsdException w:name="Medium Shading 1 Accent 6" w:semiHidden="0" w:uiPriority="63" w:unhideWhenUsed="0"/>
+    <w:lsdException w:name="Medium Shading 2 Accent 6" w:semiHidden="0" w:uiPriority="64" w:unhideWhenUsed="0"/>
+    <w:lsdException w:name="Medium List 1 Accent 6" w:semiHidden="0" w:uiPriority="65" w:unhideWhenUsed="0"/>
+    <w:lsdException w:name="Medium List 2 Accent 6" w:semiHidden="0" w:uiPriority="66" w:unhideWhenUsed="0"/>
+    <w:lsdException w:name="Medium Grid 1 Accent 6" w:semiHidden="0" w:uiPriority="67" w:unhideWhenUsed="0"/>
+    <w:lsdException w:name="Medium Grid 2 Accent 6" w:semiHidden="0" w:uiPriority="68" w:unhideWhenUsed="0"/>
+    <w:lsdException w:name="Medium Grid 3 Accent 6" w:semiHidden="0" w:uiPriority="69" w:unhideWhenUsed="0"/>
+    <w:lsdException w:name="Dark List Accent 6" w:semiHidden="0" w:uiPriority="70" w:unhideWhenUsed="0"/>
+    <w:lsdException w:name="Colorful Shading Accent 6" w:semiHidden="0" w:uiPriority="71" w:unhideWhenUsed="0"/>
+    <w:lsdException w:name="Colorful List Accent 6" w:semiHidden="0" w:uiPriority="72" w:unhideWhenUsed="0"/>
+    <w:lsdException w:name="Colorful Grid Accent 6" w:semiHidden="0" w:uiPriority="73" w:unhideWhenUsed="0"/>
+    <w:lsdException w:name="Subtle Emphasis" w:semiHidden="0" w:uiPriority="19" w:unhideWhenUsed="0" w:qFormat="1"/>
+    <w:lsdException w:name="Intense Emphasis" w:semiHidden="0" w:uiPriority="21" w:unhideWhenUsed="0" w:qFormat="1"/>
+    <w:lsdException w:name="Subtle Reference" w:semiHidden="0" w:uiPriority="31" w:unhideWhenUsed="0" w:qFormat="1"/>
+    <w:lsdException w:name="Intense Reference" w:semiHidden="0" w:uiPriority="32" w:unhideWhenUsed="0" w:qFormat="1"/>
+    <w:lsdException w:name="Book Title" w:semiHidden="0" w:uiPriority="33" w:unhideWhenUsed="0" w:qFormat="1"/>
+    <w:lsdException w:name="Bibliography" w:uiPriority="37"/>
+    <w:lsdException w:name="TOC Heading" w:uiPriority="39" w:qFormat="1"/>
+  </w:latentStyles>
+  <w:style w:type="paragraph" w:default="1" w:styleId="a">
+    <w:name w:val="Normal"/>
+    <w:qFormat/>
+  </w:style>
+  <w:style w:type="character" w:default="1" w:styleId="a0">
+    <w:name w:val="Default Paragraph Font"/>
+    <w:uiPriority w:val="1"/>
+    <w:semiHidden/>
+    <w:unhideWhenUsed/>
+  </w:style>
+  <w:style w:type="table" w:default="1" w:styleId="a1">
+    <w:name w:val="Normal Table"/>
+    <w:uiPriority w:val="99"/>
+    <w:semiHidden/>
+    <w:unhideWhenUsed/>
+    <w:tblPr>
+      <w:tblInd w:w="0" w:type="dxa"/>
+      <w:tblCellMar>
+        <w:top w:w="0" w:type="dxa"/>
+        <w:left w:w="108" w:type="dxa"/>
+        <w:bottom w:w="0" w:type="dxa"/>
+        <w:right w:w="108" w:type="dxa"/>
+      </w:tblCellMar>
+    </w:tblPr>
+  </w:style>
+  <w:style w:type="numbering" w:default="1" w:styleId="a2">
+    <w:name w:val="No List"/>
+    <w:uiPriority w:val="99"/>
+    <w:semiHidden/>
+    <w:unhideWhenUsed/>
+  </w:style>
+  <w:style w:type="paragraph" w:styleId="a3">
+    <w:name w:val="Normal (Web)"/>
+    <w:basedOn w:val="a"/>
     <w:uiPriority w:val="99"/>
     <w:semiHidden/>
     <w:unhideWhenUsed/>
@@ -1497,7 +1552,7 @@
   <a:extraClrSchemeLst/>
   <a:extLst>
     <a:ext uri="{05A4C25C-085E-4340-85A3-A5531E510DB2}">
-      <thm15:themeFamily xmlns:thm15="http://schemas.microsoft.com/office/thememl/2012/main" name="Office Theme" id="{62F939B6-93AF-4DB8-9C6B-D6C7DFDC589F}" vid="{4A3C46E8-61CC-4603-A589-7422A47A8E4A}"/>
+      <thm15:themeFamily xmlns:thm15="http://schemas.microsoft.com/office/thememl/2012/main" xmlns="" name="Office Theme" id="{62F939B6-93AF-4DB8-9C6B-D6C7DFDC589F}" vid="{4A3C46E8-61CC-4603-A589-7422A47A8E4A}"/>
     </a:ext>
   </a:extLst>
 </a:theme>

</xml_diff>